<commit_message>
Add Team Meeting Rubric, Roster, rename presentation rubric
- Add Team Meeting Rubric with grading criteria and peer evaluation details
- Add Student Roster with Team Meeting 1 role assignments
- Rename Guide and Rubric to Online Team Presentation Rubric
- Update Team Meeting 1 with screenshot requirement and roster reference
- Update index.md with all new documents organized by category
- Create Word documents for all new/updated files

Co-Authored-By: Claude Opus 4.5 <noreply@anthropic.com>
</commit_message>
<xml_diff>
--- a/Team-Meeting-1.docx
+++ b/Team-Meeting-1.docx
@@ -17,7 +17,7 @@
         </w:r>
       </w:hyperlink>
     </w:p>
-    <w:bookmarkStart w:id="38" w:name="team-meeting-1-icebreaker-team-setup"/>
+    <w:bookmarkStart w:id="40" w:name="team-meeting-1-icebreaker-team-setup"/>
     <w:p>
       <w:pPr>
         <w:pStyle w:val="Heading1"/>
@@ -208,7 +208,7 @@
       </w:r>
     </w:p>
     <w:bookmarkEnd w:id="10"/>
-    <w:bookmarkStart w:id="16" w:name="before-starting-the-meeting"/>
+    <w:bookmarkStart w:id="18" w:name="before-starting-the-meeting"/>
     <w:p>
       <w:pPr>
         <w:pStyle w:val="Heading2"/>
@@ -606,13 +606,153 @@
       </w:r>
     </w:p>
     <w:bookmarkEnd w:id="14"/>
-    <w:bookmarkStart w:id="15" w:name="attendance"/>
+    <w:bookmarkStart w:id="15" w:name="meeting-screenshot-required"/>
     <w:p>
       <w:pPr>
         <w:pStyle w:val="Heading3"/>
       </w:pPr>
       <w:r>
+        <w:t xml:space="preserve">Meeting Screenshot (Required)</w:t>
+      </w:r>
+    </w:p>
+    <w:p>
+      <w:pPr>
+        <w:pStyle w:val="BlockText"/>
+      </w:pPr>
+      <w:r>
+        <w:rPr>
+          <w:b/>
+          <w:bCs/>
+        </w:rPr>
+        <w:t xml:space="preserve">Note Taker</w:t>
+      </w:r>
+      <w:r>
+        <w:t xml:space="preserve">: Take a screenshot during the meeting showing all participants in Zoom Gallery View. Paste the screenshot below.</w:t>
+      </w:r>
+    </w:p>
+    <w:p>
+      <w:pPr>
+        <w:pStyle w:val="FirstParagraph"/>
+      </w:pPr>
+      <w:r>
+        <w:rPr>
+          <w:b/>
+          <w:bCs/>
+        </w:rPr>
+        <w:t xml:space="preserve">[Paste your Zoom Gallery View screenshot here]</w:t>
+      </w:r>
+    </w:p>
+    <w:p>
+      <w:pPr>
+        <w:pStyle w:val="BodyText"/>
+      </w:pPr>
+      <w:r>
+        <w:rPr>
+          <w:b/>
+          <w:bCs/>
+        </w:rPr>
+        <w:t xml:space="preserve">Screenshot Requirements:</w:t>
+      </w:r>
+      <w:r>
+        <w:t xml:space="preserve"> </w:t>
+      </w:r>
+      <w:r>
+        <w:t xml:space="preserve">- Zoom Gallery View showing all attendees</w:t>
+      </w:r>
+      <w:r>
+        <w:t xml:space="preserve"> </w:t>
+      </w:r>
+      <w:r>
+        <w:t xml:space="preserve">- Each participant’s name displayed as</w:t>
+      </w:r>
+      <w:r>
+        <w:t xml:space="preserve"> </w:t>
+      </w:r>
+      <w:r>
+        <w:t xml:space="preserve">“First Name Last Name”</w:t>
+      </w:r>
+      <w:r>
+        <w:t xml:space="preserve"> </w:t>
+      </w:r>
+      <w:r>
+        <w:t xml:space="preserve">- Meeting date/time visible (Zoom header or your device clock)</w:t>
+      </w:r>
+    </w:p>
+    <w:p>
+      <w:pPr>
+        <w:pStyle w:val="BlockText"/>
+      </w:pPr>
+      <w:r>
+        <w:rPr>
+          <w:b/>
+          <w:bCs/>
+        </w:rPr>
+        <w:t xml:space="preserve">Warning</w:t>
+      </w:r>
+      <w:r>
+        <w:t xml:space="preserve">: Agendas submitted without a meeting screenshot will receive</w:t>
+      </w:r>
+      <w:r>
+        <w:t xml:space="preserve"> </w:t>
+      </w:r>
+      <w:r>
+        <w:rPr>
+          <w:b/>
+          <w:bCs/>
+        </w:rPr>
+        <w:t xml:space="preserve">zero points</w:t>
+      </w:r>
+      <w:r>
+        <w:t xml:space="preserve">. The screenshot verifies that your team conducted an actual online meeting.</w:t>
+      </w:r>
+    </w:p>
+    <w:p>
+      <w:r>
+        <w:pict>
+          <v:rect style="width:0;height:1.5pt" o:hralign="center" o:hrstd="t" o:hr="t"/>
+        </w:pict>
+      </w:r>
+    </w:p>
+    <w:bookmarkEnd w:id="15"/>
+    <w:bookmarkStart w:id="17" w:name="attendance"/>
+    <w:p>
+      <w:pPr>
+        <w:pStyle w:val="Heading3"/>
+      </w:pPr>
+      <w:r>
         <w:t xml:space="preserve">Attendance</w:t>
+      </w:r>
+    </w:p>
+    <w:p>
+      <w:pPr>
+        <w:pStyle w:val="BlockText"/>
+      </w:pPr>
+      <w:r>
+        <w:rPr>
+          <w:b/>
+          <w:bCs/>
+        </w:rPr>
+        <w:t xml:space="preserve">Check Your Role</w:t>
+      </w:r>
+      <w:r>
+        <w:t xml:space="preserve">: Review the</w:t>
+      </w:r>
+      <w:r>
+        <w:t xml:space="preserve"> </w:t>
+      </w:r>
+      <w:hyperlink r:id="rId16">
+        <w:r>
+          <w:rPr>
+            <w:rStyle w:val="Hyperlink"/>
+          </w:rPr>
+          <w:t xml:space="preserve">Student Roster</w:t>
+        </w:r>
+      </w:hyperlink>
+      <w:r>
+        <w:t xml:space="preserve"> </w:t>
+      </w:r>
+      <w:r>
+        <w:t xml:space="preserve">to find your assigned role (Meeting Facilitator or Note Taker) for Team Meeting 1.</w:t>
       </w:r>
     </w:p>
     <w:p>
@@ -860,9 +1000,9 @@
         </w:pict>
       </w:r>
     </w:p>
-    <w:bookmarkEnd w:id="15"/>
-    <w:bookmarkEnd w:id="16"/>
-    <w:bookmarkStart w:id="27" w:name="meeting-agenda"/>
+    <w:bookmarkEnd w:id="17"/>
+    <w:bookmarkEnd w:id="18"/>
+    <w:bookmarkStart w:id="29" w:name="meeting-agenda"/>
     <w:p>
       <w:pPr>
         <w:pStyle w:val="Heading2"/>
@@ -871,7 +1011,7 @@
         <w:t xml:space="preserve">Meeting Agenda</w:t>
       </w:r>
     </w:p>
-    <w:bookmarkStart w:id="17" w:name="self-introductions-10-minutes"/>
+    <w:bookmarkStart w:id="19" w:name="self-introductions-10-minutes"/>
     <w:p>
       <w:pPr>
         <w:pStyle w:val="Heading3"/>
@@ -1165,8 +1305,8 @@
         </w:tc>
       </w:tr>
     </w:tbl>
-    <w:bookmarkEnd w:id="17"/>
-    <w:bookmarkStart w:id="20" w:name="team-setup-10-minutes"/>
+    <w:bookmarkEnd w:id="19"/>
+    <w:bookmarkStart w:id="22" w:name="team-setup-10-minutes"/>
     <w:p>
       <w:pPr>
         <w:pStyle w:val="Heading3"/>
@@ -1175,7 +1315,7 @@
         <w:t xml:space="preserve">2. Team Setup (~10 minutes)</w:t>
       </w:r>
     </w:p>
-    <w:bookmarkStart w:id="18" w:name="scheduling-future-meetings"/>
+    <w:bookmarkStart w:id="20" w:name="scheduling-future-meetings"/>
     <w:p>
       <w:pPr>
         <w:pStyle w:val="Heading4"/>
@@ -1309,8 +1449,8 @@
         </w:tc>
       </w:tr>
     </w:tbl>
-    <w:bookmarkEnd w:id="18"/>
-    <w:bookmarkStart w:id="19" w:name="communication"/>
+    <w:bookmarkEnd w:id="20"/>
+    <w:bookmarkStart w:id="21" w:name="communication"/>
     <w:p>
       <w:pPr>
         <w:pStyle w:val="Heading4"/>
@@ -1553,9 +1693,9 @@
         <w:t xml:space="preserve">: [GroupMe / iMessage / WhatsApp / etc.]</w:t>
       </w:r>
     </w:p>
-    <w:bookmarkEnd w:id="19"/>
-    <w:bookmarkEnd w:id="20"/>
-    <w:bookmarkStart w:id="24" w:name="module-preference-discussion-5-minutes"/>
+    <w:bookmarkEnd w:id="21"/>
+    <w:bookmarkEnd w:id="22"/>
+    <w:bookmarkStart w:id="26" w:name="module-preference-discussion-5-minutes"/>
     <w:p>
       <w:pPr>
         <w:pStyle w:val="Heading3"/>
@@ -1605,7 +1745,7 @@
       <w:r>
         <w:t xml:space="preserve"> </w:t>
       </w:r>
-      <w:hyperlink r:id="rId21">
+      <w:hyperlink r:id="rId23">
         <w:r>
           <w:rPr>
             <w:rStyle w:val="Hyperlink"/>
@@ -1637,7 +1777,7 @@
       <w:r>
         <w:t xml:space="preserve"> </w:t>
       </w:r>
-      <w:hyperlink r:id="rId22">
+      <w:hyperlink r:id="rId24">
         <w:r>
           <w:rPr>
             <w:rStyle w:val="Hyperlink"/>
@@ -2347,12 +2487,12 @@
       <w:r>
         <w:t xml:space="preserve"> </w:t>
       </w:r>
-      <w:hyperlink r:id="rId23">
+      <w:hyperlink r:id="rId25">
         <w:r>
           <w:rPr>
             <w:rStyle w:val="Hyperlink"/>
           </w:rPr>
-          <w:t xml:space="preserve">Guide and Rubric for Online Presenters</w:t>
+          <w:t xml:space="preserve">Online Team Presentation Rubric</w:t>
         </w:r>
       </w:hyperlink>
       <w:r>
@@ -2428,8 +2568,8 @@
         </w:pict>
       </w:r>
     </w:p>
-    <w:bookmarkEnd w:id="24"/>
-    <w:bookmarkStart w:id="25" w:name="action-items"/>
+    <w:bookmarkEnd w:id="26"/>
+    <w:bookmarkStart w:id="27" w:name="action-items"/>
     <w:p>
       <w:pPr>
         <w:pStyle w:val="Heading3"/>
@@ -2594,8 +2734,8 @@
         </w:tc>
       </w:tr>
     </w:tbl>
-    <w:bookmarkEnd w:id="25"/>
-    <w:bookmarkStart w:id="26" w:name="next-meeting"/>
+    <w:bookmarkEnd w:id="27"/>
+    <w:bookmarkStart w:id="28" w:name="next-meeting"/>
     <w:p>
       <w:pPr>
         <w:pStyle w:val="Heading3"/>
@@ -2777,9 +2917,9 @@
         </w:pict>
       </w:r>
     </w:p>
-    <w:bookmarkEnd w:id="26"/>
-    <w:bookmarkEnd w:id="27"/>
-    <w:bookmarkStart w:id="30" w:name="self-and-peer-evaluation-5-minutes"/>
+    <w:bookmarkEnd w:id="28"/>
+    <w:bookmarkEnd w:id="29"/>
+    <w:bookmarkStart w:id="32" w:name="self-and-peer-evaluation-5-minutes"/>
     <w:p>
       <w:pPr>
         <w:pStyle w:val="Heading2"/>
@@ -2803,7 +2943,7 @@
         <w:t xml:space="preserve">: All team members must complete the self and peer evaluation survey before leaving the meeting.</w:t>
       </w:r>
     </w:p>
-    <w:bookmarkStart w:id="28" w:name="survey-instructions"/>
+    <w:bookmarkStart w:id="30" w:name="survey-instructions"/>
     <w:p>
       <w:pPr>
         <w:pStyle w:val="Heading3"/>
@@ -2908,8 +3048,8 @@
         <w:t xml:space="preserve">- Use the NEW completion code from your re-submission.</w:t>
       </w:r>
     </w:p>
-    <w:bookmarkEnd w:id="28"/>
-    <w:bookmarkStart w:id="29" w:name="completion-codes"/>
+    <w:bookmarkEnd w:id="30"/>
+    <w:bookmarkStart w:id="31" w:name="completion-codes"/>
     <w:p>
       <w:pPr>
         <w:pStyle w:val="Heading3"/>
@@ -3089,9 +3229,9 @@
         </w:pict>
       </w:r>
     </w:p>
-    <w:bookmarkEnd w:id="29"/>
-    <w:bookmarkEnd w:id="30"/>
-    <w:bookmarkStart w:id="34" w:name="to-do-checklist"/>
+    <w:bookmarkEnd w:id="31"/>
+    <w:bookmarkEnd w:id="32"/>
+    <w:bookmarkStart w:id="36" w:name="to-do-checklist"/>
     <w:p>
       <w:pPr>
         <w:pStyle w:val="Heading2"/>
@@ -3100,7 +3240,7 @@
         <w:t xml:space="preserve">To-Do Checklist</w:t>
       </w:r>
     </w:p>
-    <w:bookmarkStart w:id="31" w:name="before-the-meeting"/>
+    <w:bookmarkStart w:id="33" w:name="before-the-meeting"/>
     <w:p>
       <w:pPr>
         <w:pStyle w:val="Heading3"/>
@@ -3173,8 +3313,8 @@
         <w:t xml:space="preserve">“First Name Last Name”</w:t>
       </w:r>
     </w:p>
-    <w:bookmarkEnd w:id="31"/>
-    <w:bookmarkStart w:id="32" w:name="during-the-meeting"/>
+    <w:bookmarkEnd w:id="33"/>
+    <w:bookmarkStart w:id="34" w:name="during-the-meeting"/>
     <w:p>
       <w:pPr>
         <w:pStyle w:val="Heading3"/>
@@ -3228,7 +3368,7 @@
         </w:numPr>
       </w:pPr>
       <w:r>
-        <w:t xml:space="preserve">Complete self-introductions</w:t>
+        <w:t xml:space="preserve">Note Taker: Take a screenshot (Gallery View with all participants)</w:t>
       </w:r>
     </w:p>
     <w:p>
@@ -3240,7 +3380,7 @@
         </w:numPr>
       </w:pPr>
       <w:r>
-        <w:t xml:space="preserve">Discuss team setup (schedule, communication)</w:t>
+        <w:t xml:space="preserve">Complete self-introductions</w:t>
       </w:r>
     </w:p>
     <w:p>
@@ -3252,7 +3392,7 @@
         </w:numPr>
       </w:pPr>
       <w:r>
-        <w:t xml:space="preserve">Discuss module preferences</w:t>
+        <w:t xml:space="preserve">Discuss team setup (schedule, communication)</w:t>
       </w:r>
     </w:p>
     <w:p>
@@ -3264,17 +3404,7 @@
         </w:numPr>
       </w:pPr>
       <w:r>
-        <w:t xml:space="preserve">Complete peer review evaluation and share completion codes</w:t>
-      </w:r>
-    </w:p>
-    <w:bookmarkEnd w:id="32"/>
-    <w:bookmarkStart w:id="33" w:name="after-the-meeting"/>
-    <w:p>
-      <w:pPr>
-        <w:pStyle w:val="Heading3"/>
-      </w:pPr>
-      <w:r>
-        <w:t xml:space="preserve">After the Meeting</w:t>
+        <w:t xml:space="preserve">Discuss module preferences</w:t>
       </w:r>
     </w:p>
     <w:p>
@@ -3286,7 +3416,17 @@
         </w:numPr>
       </w:pPr>
       <w:r>
-        <w:t xml:space="preserve">Note Taker: Download transcript from Zoom</w:t>
+        <w:t xml:space="preserve">Complete peer review evaluation and share completion codes</w:t>
+      </w:r>
+    </w:p>
+    <w:bookmarkEnd w:id="34"/>
+    <w:bookmarkStart w:id="35" w:name="after-the-meeting"/>
+    <w:p>
+      <w:pPr>
+        <w:pStyle w:val="Heading3"/>
+      </w:pPr>
+      <w:r>
+        <w:t xml:space="preserve">After the Meeting</w:t>
       </w:r>
     </w:p>
     <w:p>
@@ -3298,7 +3438,7 @@
         </w:numPr>
       </w:pPr>
       <w:r>
-        <w:t xml:space="preserve">Note Taker: Email transcript to all team members</w:t>
+        <w:t xml:space="preserve">Note Taker: Paste meeting screenshot into agenda document</w:t>
       </w:r>
     </w:p>
     <w:p>
@@ -3310,7 +3450,7 @@
         </w:numPr>
       </w:pPr>
       <w:r>
-        <w:t xml:space="preserve">Note Taker: Screenshot sent email and submit to Canvas</w:t>
+        <w:t xml:space="preserve">Note Taker: Download transcript from Zoom</w:t>
       </w:r>
     </w:p>
     <w:p>
@@ -3322,7 +3462,7 @@
         </w:numPr>
       </w:pPr>
       <w:r>
-        <w:t xml:space="preserve">Note Taker: Submit team meeting agenda to Canvas</w:t>
+        <w:t xml:space="preserve">Note Taker: Email transcript to all team members</w:t>
       </w:r>
     </w:p>
     <w:p>
@@ -3334,25 +3474,7 @@
         </w:numPr>
       </w:pPr>
       <w:r>
-        <w:t xml:space="preserve">All members: Save transcript file for next week’s activity</w:t>
-      </w:r>
-    </w:p>
-    <w:p>
-      <w:r>
-        <w:pict>
-          <v:rect style="width:0;height:1.5pt" o:hralign="center" o:hrstd="t" o:hr="t"/>
-        </w:pict>
-      </w:r>
-    </w:p>
-    <w:bookmarkEnd w:id="33"/>
-    <w:bookmarkEnd w:id="34"/>
-    <w:bookmarkStart w:id="37" w:name="related-files"/>
-    <w:p>
-      <w:pPr>
-        <w:pStyle w:val="Heading2"/>
-      </w:pPr>
-      <w:r>
-        <w:t xml:space="preserve">Related Files</w:t>
+        <w:t xml:space="preserve">Note Taker: Screenshot sent email and submit to Canvas</w:t>
       </w:r>
     </w:p>
     <w:p>
@@ -3363,7 +3485,49 @@
           <w:numId w:val="1019"/>
         </w:numPr>
       </w:pPr>
-      <w:hyperlink r:id="rId35">
+      <w:r>
+        <w:t xml:space="preserve">Note Taker: Submit team meeting agenda (with screenshot) to Canvas</w:t>
+      </w:r>
+    </w:p>
+    <w:p>
+      <w:pPr>
+        <w:pStyle w:val="Compact"/>
+        <w:numPr>
+          <w:ilvl w:val="0"/>
+          <w:numId w:val="1020"/>
+        </w:numPr>
+      </w:pPr>
+      <w:r>
+        <w:t xml:space="preserve">All members: Save transcript file for next week’s activity</w:t>
+      </w:r>
+    </w:p>
+    <w:p>
+      <w:r>
+        <w:pict>
+          <v:rect style="width:0;height:1.5pt" o:hralign="center" o:hrstd="t" o:hr="t"/>
+        </w:pict>
+      </w:r>
+    </w:p>
+    <w:bookmarkEnd w:id="35"/>
+    <w:bookmarkEnd w:id="36"/>
+    <w:bookmarkStart w:id="39" w:name="related-files"/>
+    <w:p>
+      <w:pPr>
+        <w:pStyle w:val="Heading2"/>
+      </w:pPr>
+      <w:r>
+        <w:t xml:space="preserve">Related Files</w:t>
+      </w:r>
+    </w:p>
+    <w:p>
+      <w:pPr>
+        <w:pStyle w:val="Compact"/>
+        <w:numPr>
+          <w:ilvl w:val="0"/>
+          <w:numId w:val="1021"/>
+        </w:numPr>
+      </w:pPr>
+      <w:hyperlink r:id="rId37">
         <w:r>
           <w:rPr>
             <w:rStyle w:val="Hyperlink"/>
@@ -3377,20 +3541,20 @@
         <w:pStyle w:val="Compact"/>
         <w:numPr>
           <w:ilvl w:val="0"/>
-          <w:numId w:val="1019"/>
+          <w:numId w:val="1021"/>
         </w:numPr>
       </w:pPr>
-      <w:hyperlink r:id="rId36">
+      <w:hyperlink r:id="rId38">
         <w:r>
           <w:rPr>
             <w:rStyle w:val="Hyperlink"/>
           </w:rPr>
-          <w:t xml:space="preserve">MGMT 4280 Syllabus</w:t>
+          <w:t xml:space="preserve">Syllabus</w:t>
         </w:r>
       </w:hyperlink>
     </w:p>
-    <w:bookmarkEnd w:id="37"/>
-    <w:bookmarkEnd w:id="38"/>
+    <w:bookmarkEnd w:id="39"/>
+    <w:bookmarkEnd w:id="40"/>
     <w:sectPr>
       <w:footnotePr>
         <w:numRestart w:val="eachSect"/>
@@ -3877,6 +4041,12 @@
     <w:abstractNumId w:val="992"/>
   </w:num>
   <w:num w:numId="1019">
+    <w:abstractNumId w:val="992"/>
+  </w:num>
+  <w:num w:numId="1020">
+    <w:abstractNumId w:val="992"/>
+  </w:num>
+  <w:num w:numId="1021">
     <w:abstractNumId w:val="991"/>
   </w:num>
 </w:numbering>

</xml_diff>

<commit_message>
Update Team Meeting 1: email screenshot in notes instead of Canvas
</commit_message>
<xml_diff>
--- a/Team-Meeting-1.docx
+++ b/Team-Meeting-1.docx
@@ -4,14 +4,20 @@
   <w:body>
     <w:p>
       <w:pPr>
+        <w:pStyle w:val="Title"/>
+      </w:pPr>
+      <w:r>
+        <w:t xml:space="preserve">Team Meeting 1</w:t>
+      </w:r>
+    </w:p>
+    <w:p>
+      <w:pPr>
         <w:pStyle w:val="FirstParagraph"/>
       </w:pPr>
       <w:hyperlink r:id="rId9">
         <w:r>
           <w:rPr>
             <w:rStyle w:val="Hyperlink"/>
-            <w:color w:val="0066CC"/>
-            <w:u w:val="single"/>
           </w:rPr>
           <w:t xml:space="preserve">← Back to Home</w:t>
         </w:r>
@@ -29,8 +35,6 @@
         <w:r>
           <w:rPr>
             <w:rStyle w:val="Hyperlink"/>
-            <w:color w:val="0066CC"/>
-            <w:u w:val="single"/>
           </w:rPr>
           <w:t xml:space="preserve">Syllabus</w:t>
         </w:r>
@@ -48,8 +52,6 @@
         <w:r>
           <w:rPr>
             <w:rStyle w:val="Hyperlink"/>
-            <w:color w:val="0066CC"/>
-            <w:u w:val="single"/>
           </w:rPr>
           <w:t xml:space="preserve">Team Meeting 2 →</w:t>
         </w:r>
@@ -65,14 +67,12 @@
             <w:rStyle w:val="Hyperlink"/>
             <w:b/>
             <w:bCs/>
-            <w:color w:val="0066CC"/>
-            <w:u w:val="single"/>
           </w:rPr>
           <w:t xml:space="preserve">Download Word Document</w:t>
         </w:r>
       </w:hyperlink>
     </w:p>
-    <w:bookmarkStart w:id="45" w:name="team-meeting-1-icebreaker-team-setup"/>
+    <w:bookmarkStart w:id="46" w:name="team-meeting-1-icebreaker-team-setup"/>
     <w:p>
       <w:pPr>
         <w:pStyle w:val="Heading1"/>
@@ -95,14 +95,6 @@
         <w:tblStyle w:val="Table"/>
         <w:tblW w:type="auto" w:w="0"/>
         <w:tblLook w:firstRow="1" w:lastRow="0" w:firstColumn="0" w:lastColumn="0" w:noHBand="0" w:noVBand="0" w:val="0020"/>
-        <w:tblBorders>
-          <w:top w:val="single" w:sz="4" w:space="0" w:color="000000"/>
-          <w:left w:val="single" w:sz="4" w:space="0" w:color="000000"/>
-          <w:bottom w:val="single" w:sz="4" w:space="0" w:color="000000"/>
-          <w:right w:val="single" w:sz="4" w:space="0" w:color="000000"/>
-          <w:insideH w:val="single" w:sz="4" w:space="0" w:color="000000"/>
-          <w:insideV w:val="single" w:sz="4" w:space="0" w:color="000000"/>
-        </w:tblBorders>
       </w:tblPr>
       <w:tblGrid>
         <w:gridCol w:w="3960"/>
@@ -271,7 +263,7 @@
       </w:r>
     </w:p>
     <w:bookmarkEnd w:id="13"/>
-    <w:bookmarkStart w:id="21" w:name="before-starting-the-meeting"/>
+    <w:bookmarkStart w:id="22" w:name="before-starting-the-meeting"/>
     <w:p>
       <w:pPr>
         <w:pStyle w:val="Heading2"/>
@@ -295,6 +287,291 @@
       </w:pPr>
       <w:r>
         <w:t xml:space="preserve">Download this meeting agenda as a Word document and use it to take notes during the meeting.</w:t>
+      </w:r>
+      <w:r>
+        <w:t xml:space="preserve"> </w:t>
+      </w:r>
+      <w:r>
+        <w:t xml:space="preserve">- Click</w:t>
+      </w:r>
+      <w:r>
+        <w:t xml:space="preserve"> </w:t>
+      </w:r>
+      <w:r>
+        <w:rPr>
+          <w:b/>
+          <w:bCs/>
+        </w:rPr>
+        <w:t xml:space="preserve">“Download Word Document”</w:t>
+      </w:r>
+      <w:r>
+        <w:t xml:space="preserve"> </w:t>
+      </w:r>
+      <w:r>
+        <w:t xml:space="preserve">at the top of this page</w:t>
+      </w:r>
+    </w:p>
+    <w:bookmarkEnd w:id="14"/>
+    <w:bookmarkStart w:id="15" w:name="update-your-zoom-name"/>
+    <w:p>
+      <w:pPr>
+        <w:pStyle w:val="Heading3"/>
+      </w:pPr>
+      <w:r>
+        <w:t xml:space="preserve">2. Update Your Zoom Name</w:t>
+      </w:r>
+    </w:p>
+    <w:p>
+      <w:pPr>
+        <w:pStyle w:val="FirstParagraph"/>
+      </w:pPr>
+      <w:r>
+        <w:t xml:space="preserve">Before the meeting starts, all team members must update their Zoom display name to</w:t>
+      </w:r>
+      <w:r>
+        <w:t xml:space="preserve"> </w:t>
+      </w:r>
+      <w:r>
+        <w:rPr>
+          <w:b/>
+          <w:bCs/>
+        </w:rPr>
+        <w:t xml:space="preserve">First Name Last Name</w:t>
+      </w:r>
+      <w:r>
+        <w:t xml:space="preserve"> </w:t>
+      </w:r>
+      <w:r>
+        <w:t xml:space="preserve">format.</w:t>
+      </w:r>
+      <w:r>
+        <w:t xml:space="preserve"> </w:t>
+      </w:r>
+      <w:r>
+        <w:t xml:space="preserve">- Example:</w:t>
+      </w:r>
+      <w:r>
+        <w:t xml:space="preserve"> </w:t>
+      </w:r>
+      <w:r>
+        <w:t xml:space="preserve">“John Smith”</w:t>
+      </w:r>
+      <w:r>
+        <w:t xml:space="preserve"> </w:t>
+      </w:r>
+      <w:r>
+        <w:t xml:space="preserve">(not</w:t>
+      </w:r>
+      <w:r>
+        <w:t xml:space="preserve"> </w:t>
+      </w:r>
+      <w:r>
+        <w:t xml:space="preserve">“John’s iPhone”</w:t>
+      </w:r>
+      <w:r>
+        <w:t xml:space="preserve"> </w:t>
+      </w:r>
+      <w:r>
+        <w:t xml:space="preserve">or</w:t>
+      </w:r>
+      <w:r>
+        <w:t xml:space="preserve"> </w:t>
+      </w:r>
+      <w:r>
+        <w:t xml:space="preserve">“JS”</w:t>
+      </w:r>
+      <w:r>
+        <w:t xml:space="preserve">)</w:t>
+      </w:r>
+      <w:r>
+        <w:t xml:space="preserve"> </w:t>
+      </w:r>
+      <w:r>
+        <w:t xml:space="preserve">- This is required for the transcript to correctly identify who said what</w:t>
+      </w:r>
+    </w:p>
+    <w:p>
+      <w:pPr>
+        <w:pStyle w:val="BlockText"/>
+      </w:pPr>
+      <w:r>
+        <w:rPr>
+          <w:b/>
+          <w:bCs/>
+        </w:rPr>
+        <w:t xml:space="preserve">Note Taker</w:t>
+      </w:r>
+      <w:r>
+        <w:t xml:space="preserve">: Click the</w:t>
+      </w:r>
+      <w:r>
+        <w:t xml:space="preserve"> </w:t>
+      </w:r>
+      <w:r>
+        <w:rPr>
+          <w:b/>
+          <w:bCs/>
+        </w:rPr>
+        <w:t xml:space="preserve">AI Companion</w:t>
+      </w:r>
+      <w:r>
+        <w:t xml:space="preserve"> </w:t>
+      </w:r>
+      <w:r>
+        <w:t xml:space="preserve">button when the meeting starts. This enables the meeting summary to be sent to all co-hosts after the meeting ends.</w:t>
+      </w:r>
+    </w:p>
+    <w:p>
+      <w:pPr>
+        <w:pStyle w:val="BlockText"/>
+      </w:pPr>
+      <w:r>
+        <w:rPr>
+          <w:b/>
+          <w:bCs/>
+        </w:rPr>
+        <w:t xml:space="preserve">Note Taker</w:t>
+      </w:r>
+      <w:r>
+        <w:t xml:space="preserve">: Assign all team members as</w:t>
+      </w:r>
+      <w:r>
+        <w:t xml:space="preserve"> </w:t>
+      </w:r>
+      <w:r>
+        <w:rPr>
+          <w:b/>
+          <w:bCs/>
+        </w:rPr>
+        <w:t xml:space="preserve">co-hosts</w:t>
+      </w:r>
+      <w:r>
+        <w:t xml:space="preserve"> </w:t>
+      </w:r>
+      <w:r>
+        <w:t xml:space="preserve">in Zoom. This allows everyone to receive the meeting summary.</w:t>
+      </w:r>
+    </w:p>
+    <w:bookmarkEnd w:id="15"/>
+    <w:bookmarkStart w:id="16" w:name="start-recording"/>
+    <w:p>
+      <w:pPr>
+        <w:pStyle w:val="Heading3"/>
+      </w:pPr>
+      <w:r>
+        <w:t xml:space="preserve">3. Start Recording</w:t>
+      </w:r>
+    </w:p>
+    <w:p>
+      <w:pPr>
+        <w:pStyle w:val="BlockText"/>
+      </w:pPr>
+      <w:r>
+        <w:rPr>
+          <w:b/>
+          <w:bCs/>
+        </w:rPr>
+        <w:t xml:space="preserve">Note Taker</w:t>
+      </w:r>
+      <w:r>
+        <w:t xml:space="preserve">: Since you created the Zoom meeting, please start recording at the beginning of the meeting.</w:t>
+      </w:r>
+    </w:p>
+    <w:p>
+      <w:pPr>
+        <w:pStyle w:val="FirstParagraph"/>
+      </w:pPr>
+      <w:r>
+        <w:t xml:space="preserve">After the meeting ends, you can download the</w:t>
+      </w:r>
+      <w:r>
+        <w:t xml:space="preserve"> </w:t>
+      </w:r>
+      <w:r>
+        <w:rPr>
+          <w:b/>
+          <w:bCs/>
+        </w:rPr>
+        <w:t xml:space="preserve">transcript</w:t>
+      </w:r>
+      <w:r>
+        <w:t xml:space="preserve"> </w:t>
+      </w:r>
+      <w:r>
+        <w:t xml:space="preserve">from Zoom. The transcript will show:</w:t>
+      </w:r>
+      <w:r>
+        <w:t xml:space="preserve"> </w:t>
+      </w:r>
+      <w:r>
+        <w:t xml:space="preserve">- Who said what (speaker identification)</w:t>
+      </w:r>
+      <w:r>
+        <w:t xml:space="preserve"> </w:t>
+      </w:r>
+      <w:r>
+        <w:t xml:space="preserve">- Timestamps for each statement</w:t>
+      </w:r>
+    </w:p>
+    <w:p>
+      <w:pPr>
+        <w:pStyle w:val="BlockText"/>
+      </w:pPr>
+      <w:r>
+        <w:rPr>
+          <w:b/>
+          <w:bCs/>
+        </w:rPr>
+        <w:t xml:space="preserve">Why Record?</w:t>
+      </w:r>
+      <w:r>
+        <w:t xml:space="preserve"> </w:t>
+      </w:r>
+      <w:r>
+        <w:t xml:space="preserve">Next week, we will do an activity using AI to easily convert this transcript into meeting notes. This will help you learn how to efficiently create meeting notes for future meetings.</w:t>
+      </w:r>
+    </w:p>
+    <w:p>
+      <w:pPr>
+        <w:pStyle w:val="BlockText"/>
+      </w:pPr>
+      <w:r>
+        <w:rPr>
+          <w:b/>
+          <w:bCs/>
+        </w:rPr>
+        <w:t xml:space="preserve">Don’t worry!</w:t>
+      </w:r>
+      <w:r>
+        <w:t xml:space="preserve"> </w:t>
+      </w:r>
+      <w:r>
+        <w:t xml:space="preserve">The recording and transcript are for your team’s use only. You do NOT need to submit them to the instructor. (You only need to submit a screenshot of the email sharing the transcript.)</w:t>
+      </w:r>
+    </w:p>
+    <w:bookmarkEnd w:id="16"/>
+    <w:bookmarkStart w:id="17" w:name="after-the-meeting-share-transcript"/>
+    <w:p>
+      <w:pPr>
+        <w:pStyle w:val="Heading3"/>
+      </w:pPr>
+      <w:r>
+        <w:t xml:space="preserve">4. After the Meeting: Share Transcript</w:t>
+      </w:r>
+    </w:p>
+    <w:p>
+      <w:pPr>
+        <w:pStyle w:val="BlockText"/>
+      </w:pPr>
+      <w:r>
+        <w:rPr>
+          <w:b/>
+          <w:bCs/>
+        </w:rPr>
+        <w:t xml:space="preserve">Note Taker</w:t>
+      </w:r>
+      <w:r>
+        <w:t xml:space="preserve">: After downloading the transcript, share it with all team members via email.</w:t>
       </w:r>
     </w:p>
     <w:p>
@@ -306,7 +583,31 @@
         </w:numPr>
       </w:pPr>
       <w:r>
-        <w:t xml:space="preserve">Click</w:t>
+        <w:t xml:space="preserve">Download the transcript file from Zoom</w:t>
+      </w:r>
+    </w:p>
+    <w:p>
+      <w:pPr>
+        <w:pStyle w:val="Compact"/>
+        <w:numPr>
+          <w:ilvl w:val="0"/>
+          <w:numId w:val="1001"/>
+        </w:numPr>
+      </w:pPr>
+      <w:r>
+        <w:t xml:space="preserve">Email the transcript file to all team members</w:t>
+      </w:r>
+    </w:p>
+    <w:p>
+      <w:pPr>
+        <w:pStyle w:val="Compact"/>
+        <w:numPr>
+          <w:ilvl w:val="0"/>
+          <w:numId w:val="1001"/>
+        </w:numPr>
+      </w:pPr>
+      <w:r>
+        <w:t xml:space="preserve">Take a</w:t>
       </w:r>
       <w:r>
         <w:t xml:space="preserve"> </w:t>
@@ -316,102 +617,50 @@
           <w:b/>
           <w:bCs/>
         </w:rPr>
-        <w:t xml:space="preserve">“Download Word Document”</w:t>
-      </w:r>
-      <w:r>
-        <w:t xml:space="preserve"> </w:t>
-      </w:r>
-      <w:r>
-        <w:t xml:space="preserve">at the top of this page</w:t>
-      </w:r>
-    </w:p>
-    <w:bookmarkEnd w:id="14"/>
-    <w:bookmarkStart w:id="15" w:name="update-your-zoom-name"/>
-    <w:p>
-      <w:pPr>
-        <w:pStyle w:val="Heading3"/>
-      </w:pPr>
-      <w:r>
-        <w:t xml:space="preserve">2. Update Your Zoom Name</w:t>
-      </w:r>
-    </w:p>
-    <w:p>
-      <w:pPr>
-        <w:pStyle w:val="FirstParagraph"/>
-      </w:pPr>
-      <w:r>
-        <w:t xml:space="preserve">Before the meeting starts, all team members must update their Zoom display name to</w:t>
-      </w:r>
-      <w:r>
-        <w:t xml:space="preserve"> </w:t>
-      </w:r>
+        <w:t xml:space="preserve">screenshot</w:t>
+      </w:r>
+      <w:r>
+        <w:t xml:space="preserve"> </w:t>
+      </w:r>
+      <w:r>
+        <w:t xml:space="preserve">of the sent email</w:t>
+      </w:r>
+    </w:p>
+    <w:p>
+      <w:pPr>
+        <w:pStyle w:val="Compact"/>
+        <w:numPr>
+          <w:ilvl w:val="0"/>
+          <w:numId w:val="1001"/>
+        </w:numPr>
+      </w:pPr>
+      <w:r>
+        <w:t xml:space="preserve">Paste the screenshot below</w:t>
+      </w:r>
+    </w:p>
+    <w:p>
+      <w:pPr>
+        <w:pStyle w:val="BlockText"/>
+      </w:pPr>
       <w:r>
         <w:rPr>
           <w:b/>
           <w:bCs/>
         </w:rPr>
-        <w:t xml:space="preserve">First Name Last Name</w:t>
-      </w:r>
-      <w:r>
-        <w:t xml:space="preserve"> </w:t>
-      </w:r>
-      <w:r>
-        <w:t xml:space="preserve">format.</w:t>
-      </w:r>
-    </w:p>
-    <w:p>
-      <w:pPr>
-        <w:numPr>
-          <w:ilvl w:val="0"/>
-          <w:numId w:val="1002"/>
-        </w:numPr>
-      </w:pPr>
-      <w:r>
-        <w:t xml:space="preserve">Example:</w:t>
-      </w:r>
-      <w:r>
-        <w:t xml:space="preserve"> </w:t>
-      </w:r>
-      <w:r>
-        <w:t xml:space="preserve">“John Smith”</w:t>
-      </w:r>
-      <w:r>
-        <w:t xml:space="preserve"> </w:t>
-      </w:r>
-      <w:r>
-        <w:t xml:space="preserve">(not</w:t>
-      </w:r>
-      <w:r>
-        <w:t xml:space="preserve"> </w:t>
-      </w:r>
-      <w:r>
-        <w:t xml:space="preserve">“John’s iPhone”</w:t>
-      </w:r>
-      <w:r>
-        <w:t xml:space="preserve"> </w:t>
-      </w:r>
-      <w:r>
-        <w:t xml:space="preserve">or</w:t>
-      </w:r>
-      <w:r>
-        <w:t xml:space="preserve"> </w:t>
-      </w:r>
-      <w:r>
-        <w:t xml:space="preserve">“JS”</w:t>
-      </w:r>
-      <w:r>
-        <w:t xml:space="preserve">)</w:t>
-      </w:r>
-    </w:p>
-    <w:p>
-      <w:pPr>
-        <w:numPr>
-          <w:ilvl w:val="0"/>
-          <w:numId w:val="1002"/>
-        </w:numPr>
-      </w:pPr>
-      <w:r>
-        <w:t xml:space="preserve">This is required for the transcript to correctly identify who said what</w:t>
+        <w:t xml:space="preserve">All Team Members</w:t>
+      </w:r>
+      <w:r>
+        <w:t xml:space="preserve">: This transcript will be used for next week’s activity. Please save the transcript file individually. If you don’t receive it, ask your note taker to send it to you.</w:t>
+      </w:r>
+    </w:p>
+    <w:bookmarkEnd w:id="17"/>
+    <w:bookmarkStart w:id="18" w:name="email-screenshot-required"/>
+    <w:p>
+      <w:pPr>
+        <w:pStyle w:val="Heading3"/>
+      </w:pPr>
+      <w:r>
+        <w:t xml:space="preserve">Email Screenshot (Required)</w:t>
       </w:r>
     </w:p>
     <w:p>
@@ -426,23 +675,78 @@
         <w:t xml:space="preserve">Note Taker</w:t>
       </w:r>
       <w:r>
-        <w:t xml:space="preserve">: Click the</w:t>
-      </w:r>
-      <w:r>
-        <w:t xml:space="preserve"> </w:t>
-      </w:r>
+        <w:t xml:space="preserve">: Paste a screenshot of the sent email showing that you shared the transcript with all team members.</w:t>
+      </w:r>
+    </w:p>
+    <w:p>
+      <w:pPr>
+        <w:pStyle w:val="FirstParagraph"/>
+      </w:pPr>
       <w:r>
         <w:rPr>
           <w:b/>
           <w:bCs/>
         </w:rPr>
-        <w:t xml:space="preserve">AI Companion</w:t>
-      </w:r>
-      <w:r>
-        <w:t xml:space="preserve"> </w:t>
-      </w:r>
-      <w:r>
-        <w:t xml:space="preserve">button when the meeting starts. This enables the meeting summary to be sent to all co-hosts after the meeting ends.</w:t>
+        <w:t xml:space="preserve">[Paste your email screenshot here]</w:t>
+      </w:r>
+    </w:p>
+    <w:p>
+      <w:pPr>
+        <w:pStyle w:val="BodyText"/>
+      </w:pPr>
+      <w:r>
+        <w:rPr>
+          <w:b/>
+          <w:bCs/>
+        </w:rPr>
+        <w:t xml:space="preserve">Screenshot Requirements:</w:t>
+      </w:r>
+      <w:r>
+        <w:t xml:space="preserve"> </w:t>
+      </w:r>
+      <w:r>
+        <w:t xml:space="preserve">- Shows the</w:t>
+      </w:r>
+      <w:r>
+        <w:t xml:space="preserve"> </w:t>
+      </w:r>
+      <w:r>
+        <w:t xml:space="preserve">“To”</w:t>
+      </w:r>
+      <w:r>
+        <w:t xml:space="preserve"> </w:t>
+      </w:r>
+      <w:r>
+        <w:t xml:space="preserve">field with all team members’ email addresses</w:t>
+      </w:r>
+      <w:r>
+        <w:t xml:space="preserve"> </w:t>
+      </w:r>
+      <w:r>
+        <w:t xml:space="preserve">- Shows the transcript file attached</w:t>
+      </w:r>
+      <w:r>
+        <w:t xml:space="preserve"> </w:t>
+      </w:r>
+      <w:r>
+        <w:t xml:space="preserve">- Shows the sent date/time</w:t>
+      </w:r>
+    </w:p>
+    <w:p>
+      <w:r>
+        <w:pict>
+          <v:rect style="width:0;height:1.5pt" o:hralign="center" o:hrstd="t" o:hr="t"/>
+        </w:pict>
+      </w:r>
+    </w:p>
+    <w:bookmarkEnd w:id="18"/>
+    <w:bookmarkStart w:id="19" w:name="meeting-screenshot-required"/>
+    <w:p>
+      <w:pPr>
+        <w:pStyle w:val="Heading3"/>
+      </w:pPr>
+      <w:r>
+        <w:t xml:space="preserve">Meeting Screenshot (Required)</w:t>
       </w:r>
     </w:p>
     <w:p>
@@ -457,265 +761,6 @@
         <w:t xml:space="preserve">Note Taker</w:t>
       </w:r>
       <w:r>
-        <w:t xml:space="preserve">: Assign all team members as</w:t>
-      </w:r>
-      <w:r>
-        <w:t xml:space="preserve"> </w:t>
-      </w:r>
-      <w:r>
-        <w:rPr>
-          <w:b/>
-          <w:bCs/>
-        </w:rPr>
-        <w:t xml:space="preserve">co-hosts</w:t>
-      </w:r>
-      <w:r>
-        <w:t xml:space="preserve"> </w:t>
-      </w:r>
-      <w:r>
-        <w:t xml:space="preserve">in Zoom. This allows everyone to receive the meeting summary.</w:t>
-      </w:r>
-    </w:p>
-    <w:bookmarkEnd w:id="15"/>
-    <w:bookmarkStart w:id="16" w:name="start-recording"/>
-    <w:p>
-      <w:pPr>
-        <w:pStyle w:val="Heading3"/>
-      </w:pPr>
-      <w:r>
-        <w:t xml:space="preserve">3. Start Recording</w:t>
-      </w:r>
-    </w:p>
-    <w:p>
-      <w:pPr>
-        <w:pStyle w:val="BlockText"/>
-      </w:pPr>
-      <w:r>
-        <w:rPr>
-          <w:b/>
-          <w:bCs/>
-        </w:rPr>
-        <w:t xml:space="preserve">Note Taker</w:t>
-      </w:r>
-      <w:r>
-        <w:t xml:space="preserve">: Since you created the Zoom meeting, please start recording at the beginning of the meeting.</w:t>
-      </w:r>
-    </w:p>
-    <w:p>
-      <w:pPr>
-        <w:pStyle w:val="FirstParagraph"/>
-      </w:pPr>
-      <w:r>
-        <w:t xml:space="preserve">After the meeting ends, you can download the</w:t>
-      </w:r>
-      <w:r>
-        <w:t xml:space="preserve"> </w:t>
-      </w:r>
-      <w:r>
-        <w:rPr>
-          <w:b/>
-          <w:bCs/>
-        </w:rPr>
-        <w:t xml:space="preserve">transcript</w:t>
-      </w:r>
-      <w:r>
-        <w:t xml:space="preserve"> </w:t>
-      </w:r>
-      <w:r>
-        <w:t xml:space="preserve">from Zoom. The transcript will show:</w:t>
-      </w:r>
-    </w:p>
-    <w:p>
-      <w:pPr>
-        <w:numPr>
-          <w:ilvl w:val="0"/>
-          <w:numId w:val="1003"/>
-        </w:numPr>
-      </w:pPr>
-      <w:r>
-        <w:t xml:space="preserve">Who said what (speaker identification)</w:t>
-      </w:r>
-    </w:p>
-    <w:p>
-      <w:pPr>
-        <w:numPr>
-          <w:ilvl w:val="0"/>
-          <w:numId w:val="1003"/>
-        </w:numPr>
-      </w:pPr>
-      <w:r>
-        <w:t xml:space="preserve">Timestamps for each statement</w:t>
-      </w:r>
-    </w:p>
-    <w:p>
-      <w:pPr>
-        <w:pStyle w:val="BlockText"/>
-      </w:pPr>
-      <w:r>
-        <w:rPr>
-          <w:b/>
-          <w:bCs/>
-        </w:rPr>
-        <w:t xml:space="preserve">Why Record?</w:t>
-      </w:r>
-      <w:r>
-        <w:t xml:space="preserve"> </w:t>
-      </w:r>
-      <w:r>
-        <w:t xml:space="preserve">Next week, we will do an activity using AI to easily convert this transcript into meeting notes. This will help you learn how to efficiently create meeting notes for future meetings.</w:t>
-      </w:r>
-    </w:p>
-    <w:p>
-      <w:pPr>
-        <w:pStyle w:val="BlockText"/>
-      </w:pPr>
-      <w:r>
-        <w:rPr>
-          <w:b/>
-          <w:bCs/>
-        </w:rPr>
-        <w:t xml:space="preserve">Don’t worry!</w:t>
-      </w:r>
-      <w:r>
-        <w:t xml:space="preserve"> </w:t>
-      </w:r>
-      <w:r>
-        <w:t xml:space="preserve">The recording and transcript are for your team’s use only. You do NOT need to submit them to the instructor. (You only need to submit a screenshot of the email sharing the transcript.)</w:t>
-      </w:r>
-    </w:p>
-    <w:bookmarkEnd w:id="16"/>
-    <w:bookmarkStart w:id="17" w:name="after-the-meeting-share-transcript"/>
-    <w:p>
-      <w:pPr>
-        <w:pStyle w:val="Heading3"/>
-      </w:pPr>
-      <w:r>
-        <w:t xml:space="preserve">4. After the Meeting: Share Transcript</w:t>
-      </w:r>
-    </w:p>
-    <w:p>
-      <w:pPr>
-        <w:pStyle w:val="BlockText"/>
-      </w:pPr>
-      <w:r>
-        <w:rPr>
-          <w:b/>
-          <w:bCs/>
-        </w:rPr>
-        <w:t xml:space="preserve">Note Taker</w:t>
-      </w:r>
-      <w:r>
-        <w:t xml:space="preserve">: After downloading the transcript, share it with all team members via email.</w:t>
-      </w:r>
-    </w:p>
-    <w:p>
-      <w:pPr>
-        <w:pStyle w:val="Compact"/>
-        <w:numPr>
-          <w:ilvl w:val="0"/>
-          <w:numId w:val="1004"/>
-        </w:numPr>
-      </w:pPr>
-      <w:r>
-        <w:t xml:space="preserve">Download the transcript file from Zoom</w:t>
-      </w:r>
-    </w:p>
-    <w:p>
-      <w:pPr>
-        <w:pStyle w:val="Compact"/>
-        <w:numPr>
-          <w:ilvl w:val="0"/>
-          <w:numId w:val="1004"/>
-        </w:numPr>
-      </w:pPr>
-      <w:r>
-        <w:t xml:space="preserve">Email the transcript file to all team members</w:t>
-      </w:r>
-    </w:p>
-    <w:p>
-      <w:pPr>
-        <w:pStyle w:val="Compact"/>
-        <w:numPr>
-          <w:ilvl w:val="0"/>
-          <w:numId w:val="1004"/>
-        </w:numPr>
-      </w:pPr>
-      <w:r>
-        <w:t xml:space="preserve">Take a</w:t>
-      </w:r>
-      <w:r>
-        <w:t xml:space="preserve"> </w:t>
-      </w:r>
-      <w:r>
-        <w:rPr>
-          <w:b/>
-          <w:bCs/>
-        </w:rPr>
-        <w:t xml:space="preserve">screenshot</w:t>
-      </w:r>
-      <w:r>
-        <w:t xml:space="preserve"> </w:t>
-      </w:r>
-      <w:r>
-        <w:t xml:space="preserve">of the sent email</w:t>
-      </w:r>
-    </w:p>
-    <w:p>
-      <w:pPr>
-        <w:pStyle w:val="Compact"/>
-        <w:numPr>
-          <w:ilvl w:val="0"/>
-          <w:numId w:val="1004"/>
-        </w:numPr>
-      </w:pPr>
-      <w:r>
-        <w:t xml:space="preserve">Submit the screenshot to Canvas</w:t>
-      </w:r>
-    </w:p>
-    <w:p>
-      <w:pPr>
-        <w:pStyle w:val="BlockText"/>
-      </w:pPr>
-      <w:r>
-        <w:rPr>
-          <w:b/>
-          <w:bCs/>
-        </w:rPr>
-        <w:t xml:space="preserve">All Team Members</w:t>
-      </w:r>
-      <w:r>
-        <w:t xml:space="preserve">: This transcript will be used for next week’s activity. Please save the transcript file individually. If you don’t receive it, ask your note taker to send it to you.</w:t>
-      </w:r>
-    </w:p>
-    <w:p>
-      <w:r>
-        <w:pict>
-          <v:rect style="width:0;height:1.5pt" o:hralign="center" o:hrstd="t" o:hr="t"/>
-        </w:pict>
-      </w:r>
-    </w:p>
-    <w:bookmarkEnd w:id="17"/>
-    <w:bookmarkStart w:id="18" w:name="meeting-screenshot-required"/>
-    <w:p>
-      <w:pPr>
-        <w:pStyle w:val="Heading3"/>
-      </w:pPr>
-      <w:r>
-        <w:t xml:space="preserve">Meeting Screenshot (Required)</w:t>
-      </w:r>
-    </w:p>
-    <w:p>
-      <w:pPr>
-        <w:pStyle w:val="BlockText"/>
-      </w:pPr>
-      <w:r>
-        <w:rPr>
-          <w:b/>
-          <w:bCs/>
-        </w:rPr>
-        <w:t xml:space="preserve">Note Taker</w:t>
-      </w:r>
-      <w:r>
         <w:t xml:space="preserve">: Take a screenshot during the meeting showing all participants in Zoom Gallery View. Paste the screenshot below.</w:t>
       </w:r>
     </w:p>
@@ -742,27 +787,17 @@
         </w:rPr>
         <w:t xml:space="preserve">Screenshot Requirements:</w:t>
       </w:r>
-    </w:p>
-    <w:p>
-      <w:pPr>
-        <w:numPr>
-          <w:ilvl w:val="0"/>
-          <w:numId w:val="1005"/>
-        </w:numPr>
-      </w:pPr>
-      <w:r>
-        <w:t xml:space="preserve">Zoom Gallery View showing all attendees</w:t>
-      </w:r>
-    </w:p>
-    <w:p>
-      <w:pPr>
-        <w:numPr>
-          <w:ilvl w:val="0"/>
-          <w:numId w:val="1005"/>
-        </w:numPr>
-      </w:pPr>
-      <w:r>
-        <w:t xml:space="preserve">Each participant’s name displayed as</w:t>
+      <w:r>
+        <w:t xml:space="preserve"> </w:t>
+      </w:r>
+      <w:r>
+        <w:t xml:space="preserve">- Zoom Gallery View showing all attendees</w:t>
+      </w:r>
+      <w:r>
+        <w:t xml:space="preserve"> </w:t>
+      </w:r>
+      <w:r>
+        <w:t xml:space="preserve">- Each participant’s name displayed as</w:t>
       </w:r>
       <w:r>
         <w:t xml:space="preserve"> </w:t>
@@ -770,16 +805,11 @@
       <w:r>
         <w:t xml:space="preserve">“First Name Last Name”</w:t>
       </w:r>
-    </w:p>
-    <w:p>
-      <w:pPr>
-        <w:numPr>
-          <w:ilvl w:val="0"/>
-          <w:numId w:val="1005"/>
-        </w:numPr>
-      </w:pPr>
-      <w:r>
-        <w:t xml:space="preserve">Meeting date/time visible (Zoom header or your device clock)</w:t>
+      <w:r>
+        <w:t xml:space="preserve"> </w:t>
+      </w:r>
+      <w:r>
+        <w:t xml:space="preserve">- Meeting date/time visible (Zoom header or your device clock)</w:t>
       </w:r>
     </w:p>
     <w:p>
@@ -817,8 +847,8 @@
         </w:pict>
       </w:r>
     </w:p>
-    <w:bookmarkEnd w:id="18"/>
-    <w:bookmarkStart w:id="20" w:name="attendance"/>
+    <w:bookmarkEnd w:id="19"/>
+    <w:bookmarkStart w:id="21" w:name="attendance"/>
     <w:p>
       <w:pPr>
         <w:pStyle w:val="Heading3"/>
@@ -844,12 +874,10 @@
       <w:r>
         <w:t xml:space="preserve"> </w:t>
       </w:r>
-      <w:hyperlink r:id="rId19">
+      <w:hyperlink r:id="rId20">
         <w:r>
           <w:rPr>
             <w:rStyle w:val="Hyperlink"/>
-            <w:color w:val="0066CC"/>
-            <w:u w:val="single"/>
           </w:rPr>
           <w:t xml:space="preserve">Student Roster</w:t>
         </w:r>
@@ -894,14 +922,6 @@
         <w:tblStyle w:val="Table"/>
         <w:tblW w:type="auto" w:w="0"/>
         <w:tblLook w:firstRow="1" w:lastRow="0" w:firstColumn="0" w:lastColumn="0" w:noHBand="0" w:noVBand="0" w:val="0020"/>
-        <w:tblBorders>
-          <w:top w:val="single" w:sz="4" w:space="0" w:color="000000"/>
-          <w:left w:val="single" w:sz="4" w:space="0" w:color="000000"/>
-          <w:bottom w:val="single" w:sz="4" w:space="0" w:color="000000"/>
-          <w:right w:val="single" w:sz="4" w:space="0" w:color="000000"/>
-          <w:insideH w:val="single" w:sz="4" w:space="0" w:color="000000"/>
-          <w:insideV w:val="single" w:sz="4" w:space="0" w:color="000000"/>
-        </w:tblBorders>
       </w:tblPr>
       <w:tblGrid>
         <w:gridCol w:w="2640"/>
@@ -1114,9 +1134,9 @@
         </w:pict>
       </w:r>
     </w:p>
-    <w:bookmarkEnd w:id="20"/>
     <w:bookmarkEnd w:id="21"/>
-    <w:bookmarkStart w:id="24" w:name="guidelines"/>
+    <w:bookmarkEnd w:id="22"/>
+    <w:bookmarkStart w:id="25" w:name="guidelines"/>
     <w:p>
       <w:pPr>
         <w:pStyle w:val="Heading2"/>
@@ -1125,7 +1145,7 @@
         <w:t xml:space="preserve">Guidelines</w:t>
       </w:r>
     </w:p>
-    <w:bookmarkStart w:id="22" w:name="meeting-facilitator"/>
+    <w:bookmarkStart w:id="23" w:name="meeting-facilitator"/>
     <w:p>
       <w:pPr>
         <w:pStyle w:val="Heading3"/>
@@ -1136,9 +1156,10 @@
     </w:p>
     <w:p>
       <w:pPr>
+        <w:pStyle w:val="Compact"/>
         <w:numPr>
           <w:ilvl w:val="0"/>
-          <w:numId w:val="1006"/>
+          <w:numId w:val="1002"/>
         </w:numPr>
       </w:pPr>
       <w:r>
@@ -1147,9 +1168,10 @@
     </w:p>
     <w:p>
       <w:pPr>
+        <w:pStyle w:val="Compact"/>
         <w:numPr>
           <w:ilvl w:val="0"/>
-          <w:numId w:val="1006"/>
+          <w:numId w:val="1002"/>
         </w:numPr>
       </w:pPr>
       <w:r>
@@ -1158,9 +1180,10 @@
     </w:p>
     <w:p>
       <w:pPr>
+        <w:pStyle w:val="Compact"/>
         <w:numPr>
           <w:ilvl w:val="0"/>
-          <w:numId w:val="1006"/>
+          <w:numId w:val="1002"/>
         </w:numPr>
       </w:pPr>
       <w:r>
@@ -1169,9 +1192,10 @@
     </w:p>
     <w:p>
       <w:pPr>
+        <w:pStyle w:val="Compact"/>
         <w:numPr>
           <w:ilvl w:val="0"/>
-          <w:numId w:val="1006"/>
+          <w:numId w:val="1002"/>
         </w:numPr>
       </w:pPr>
       <w:r>
@@ -1180,17 +1204,18 @@
     </w:p>
     <w:p>
       <w:pPr>
+        <w:pStyle w:val="Compact"/>
         <w:numPr>
           <w:ilvl w:val="0"/>
-          <w:numId w:val="1006"/>
+          <w:numId w:val="1002"/>
         </w:numPr>
       </w:pPr>
       <w:r>
         <w:t xml:space="preserve">Monitor time for each section</w:t>
       </w:r>
     </w:p>
-    <w:bookmarkEnd w:id="22"/>
-    <w:bookmarkStart w:id="23" w:name="note-taker"/>
+    <w:bookmarkEnd w:id="23"/>
+    <w:bookmarkStart w:id="24" w:name="note-taker"/>
     <w:p>
       <w:pPr>
         <w:pStyle w:val="Heading3"/>
@@ -1201,9 +1226,10 @@
     </w:p>
     <w:p>
       <w:pPr>
+        <w:pStyle w:val="Compact"/>
         <w:numPr>
           <w:ilvl w:val="0"/>
-          <w:numId w:val="1007"/>
+          <w:numId w:val="1003"/>
         </w:numPr>
       </w:pPr>
       <w:r>
@@ -1212,9 +1238,10 @@
     </w:p>
     <w:p>
       <w:pPr>
+        <w:pStyle w:val="Compact"/>
         <w:numPr>
           <w:ilvl w:val="0"/>
-          <w:numId w:val="1007"/>
+          <w:numId w:val="1003"/>
         </w:numPr>
       </w:pPr>
       <w:r>
@@ -1223,9 +1250,10 @@
     </w:p>
     <w:p>
       <w:pPr>
+        <w:pStyle w:val="Compact"/>
         <w:numPr>
           <w:ilvl w:val="0"/>
-          <w:numId w:val="1007"/>
+          <w:numId w:val="1003"/>
         </w:numPr>
       </w:pPr>
       <w:r>
@@ -1234,9 +1262,10 @@
     </w:p>
     <w:p>
       <w:pPr>
+        <w:pStyle w:val="Compact"/>
         <w:numPr>
           <w:ilvl w:val="0"/>
-          <w:numId w:val="1007"/>
+          <w:numId w:val="1003"/>
         </w:numPr>
       </w:pPr>
       <w:r>
@@ -1245,9 +1274,10 @@
     </w:p>
     <w:p>
       <w:pPr>
+        <w:pStyle w:val="Compact"/>
         <w:numPr>
           <w:ilvl w:val="0"/>
-          <w:numId w:val="1007"/>
+          <w:numId w:val="1003"/>
         </w:numPr>
       </w:pPr>
       <w:r>
@@ -1329,9 +1359,9 @@
         </w:pict>
       </w:r>
     </w:p>
-    <w:bookmarkEnd w:id="23"/>
     <w:bookmarkEnd w:id="24"/>
-    <w:bookmarkStart w:id="35" w:name="meeting-agenda"/>
+    <w:bookmarkEnd w:id="25"/>
+    <w:bookmarkStart w:id="36" w:name="meeting-agenda"/>
     <w:p>
       <w:pPr>
         <w:pStyle w:val="Heading2"/>
@@ -1340,7 +1370,7 @@
         <w:t xml:space="preserve">Meeting Agenda</w:t>
       </w:r>
     </w:p>
-    <w:bookmarkStart w:id="25" w:name="self-introductions-10-minutes"/>
+    <w:bookmarkStart w:id="26" w:name="self-introductions-10-minutes"/>
     <w:p>
       <w:pPr>
         <w:pStyle w:val="Heading3"/>
@@ -1356,60 +1386,35 @@
       <w:r>
         <w:t xml:space="preserve">Each team member introduces themselves:</w:t>
       </w:r>
-    </w:p>
-    <w:p>
-      <w:pPr>
-        <w:numPr>
-          <w:ilvl w:val="0"/>
-          <w:numId w:val="1008"/>
-        </w:numPr>
-      </w:pPr>
-      <w:r>
-        <w:t xml:space="preserve">Name and preferred name/nickname</w:t>
-      </w:r>
-    </w:p>
-    <w:p>
-      <w:pPr>
-        <w:numPr>
-          <w:ilvl w:val="0"/>
-          <w:numId w:val="1008"/>
-        </w:numPr>
-      </w:pPr>
-      <w:r>
-        <w:t xml:space="preserve">Major, minor, concentration</w:t>
-      </w:r>
-    </w:p>
-    <w:p>
-      <w:pPr>
-        <w:numPr>
-          <w:ilvl w:val="0"/>
-          <w:numId w:val="1008"/>
-        </w:numPr>
-      </w:pPr>
-      <w:r>
-        <w:t xml:space="preserve">Year at CSUB</w:t>
-      </w:r>
-    </w:p>
-    <w:p>
-      <w:pPr>
-        <w:numPr>
-          <w:ilvl w:val="0"/>
-          <w:numId w:val="1008"/>
-        </w:numPr>
-      </w:pPr>
-      <w:r>
-        <w:t xml:space="preserve">Work experience (if any)</w:t>
-      </w:r>
-    </w:p>
-    <w:p>
-      <w:pPr>
-        <w:numPr>
-          <w:ilvl w:val="0"/>
-          <w:numId w:val="1008"/>
-        </w:numPr>
-      </w:pPr>
-      <w:r>
-        <w:t xml:space="preserve">Fun fact about yourself</w:t>
+      <w:r>
+        <w:t xml:space="preserve"> </w:t>
+      </w:r>
+      <w:r>
+        <w:t xml:space="preserve">- Name and preferred name/nickname</w:t>
+      </w:r>
+      <w:r>
+        <w:t xml:space="preserve"> </w:t>
+      </w:r>
+      <w:r>
+        <w:t xml:space="preserve">- Major, minor, concentration</w:t>
+      </w:r>
+      <w:r>
+        <w:t xml:space="preserve"> </w:t>
+      </w:r>
+      <w:r>
+        <w:t xml:space="preserve">- Year at CSUB</w:t>
+      </w:r>
+      <w:r>
+        <w:t xml:space="preserve"> </w:t>
+      </w:r>
+      <w:r>
+        <w:t xml:space="preserve">- Work experience (if any)</w:t>
+      </w:r>
+      <w:r>
+        <w:t xml:space="preserve"> </w:t>
+      </w:r>
+      <w:r>
+        <w:t xml:space="preserve">- Fun fact about yourself</w:t>
       </w:r>
     </w:p>
     <w:tbl>
@@ -1417,14 +1422,6 @@
         <w:tblStyle w:val="Table"/>
         <w:tblW w:type="auto" w:w="0"/>
         <w:tblLook w:firstRow="1" w:lastRow="0" w:firstColumn="0" w:lastColumn="0" w:noHBand="0" w:noVBand="0" w:val="0020"/>
-        <w:tblBorders>
-          <w:top w:val="single" w:sz="4" w:space="0" w:color="000000"/>
-          <w:left w:val="single" w:sz="4" w:space="0" w:color="000000"/>
-          <w:bottom w:val="single" w:sz="4" w:space="0" w:color="000000"/>
-          <w:right w:val="single" w:sz="4" w:space="0" w:color="000000"/>
-          <w:insideH w:val="single" w:sz="4" w:space="0" w:color="000000"/>
-          <w:insideV w:val="single" w:sz="4" w:space="0" w:color="000000"/>
-        </w:tblBorders>
       </w:tblPr>
       <w:tblGrid>
         <w:gridCol w:w="1980"/>
@@ -1667,8 +1664,8 @@
         </w:tc>
       </w:tr>
     </w:tbl>
-    <w:bookmarkEnd w:id="25"/>
-    <w:bookmarkStart w:id="28" w:name="team-setup-10-minutes"/>
+    <w:bookmarkEnd w:id="26"/>
+    <w:bookmarkStart w:id="29" w:name="team-setup-10-minutes"/>
     <w:p>
       <w:pPr>
         <w:pStyle w:val="Heading3"/>
@@ -1677,7 +1674,7 @@
         <w:t xml:space="preserve">2. Team Setup (~10 minutes)</w:t>
       </w:r>
     </w:p>
-    <w:bookmarkStart w:id="26" w:name="scheduling-future-meetings"/>
+    <w:bookmarkStart w:id="27" w:name="scheduling-future-meetings"/>
     <w:p>
       <w:pPr>
         <w:pStyle w:val="Heading4"/>
@@ -1688,9 +1685,10 @@
     </w:p>
     <w:p>
       <w:pPr>
+        <w:pStyle w:val="Compact"/>
         <w:numPr>
           <w:ilvl w:val="0"/>
-          <w:numId w:val="1009"/>
+          <w:numId w:val="1004"/>
         </w:numPr>
       </w:pPr>
       <w:r>
@@ -1699,9 +1697,10 @@
     </w:p>
     <w:p>
       <w:pPr>
+        <w:pStyle w:val="Compact"/>
         <w:numPr>
           <w:ilvl w:val="0"/>
-          <w:numId w:val="1009"/>
+          <w:numId w:val="1004"/>
         </w:numPr>
       </w:pPr>
       <w:r>
@@ -1713,14 +1712,6 @@
         <w:tblStyle w:val="Table"/>
         <w:tblW w:type="auto" w:w="0"/>
         <w:tblLook w:firstRow="1" w:lastRow="0" w:firstColumn="0" w:lastColumn="0" w:noHBand="0" w:noVBand="0" w:val="0020"/>
-        <w:tblBorders>
-          <w:top w:val="single" w:sz="4" w:space="0" w:color="000000"/>
-          <w:left w:val="single" w:sz="4" w:space="0" w:color="000000"/>
-          <w:bottom w:val="single" w:sz="4" w:space="0" w:color="000000"/>
-          <w:right w:val="single" w:sz="4" w:space="0" w:color="000000"/>
-          <w:insideH w:val="single" w:sz="4" w:space="0" w:color="000000"/>
-          <w:insideV w:val="single" w:sz="4" w:space="0" w:color="000000"/>
-        </w:tblBorders>
       </w:tblPr>
       <w:tblGrid>
         <w:gridCol w:w="3960"/>
@@ -1817,8 +1808,8 @@
         </w:tc>
       </w:tr>
     </w:tbl>
-    <w:bookmarkEnd w:id="26"/>
-    <w:bookmarkStart w:id="27" w:name="communication"/>
+    <w:bookmarkEnd w:id="27"/>
+    <w:bookmarkStart w:id="28" w:name="communication"/>
     <w:p>
       <w:pPr>
         <w:pStyle w:val="Heading4"/>
@@ -1829,9 +1820,10 @@
     </w:p>
     <w:p>
       <w:pPr>
+        <w:pStyle w:val="Compact"/>
         <w:numPr>
           <w:ilvl w:val="0"/>
-          <w:numId w:val="1010"/>
+          <w:numId w:val="1005"/>
         </w:numPr>
       </w:pPr>
       <w:r>
@@ -1840,9 +1832,10 @@
     </w:p>
     <w:p>
       <w:pPr>
+        <w:pStyle w:val="Compact"/>
         <w:numPr>
           <w:ilvl w:val="0"/>
-          <w:numId w:val="1010"/>
+          <w:numId w:val="1005"/>
         </w:numPr>
       </w:pPr>
       <w:r>
@@ -1854,14 +1847,6 @@
         <w:tblStyle w:val="Table"/>
         <w:tblW w:type="auto" w:w="0"/>
         <w:tblLook w:firstRow="1" w:lastRow="0" w:firstColumn="0" w:lastColumn="0" w:noHBand="0" w:noVBand="0" w:val="0020"/>
-        <w:tblBorders>
-          <w:top w:val="single" w:sz="4" w:space="0" w:color="000000"/>
-          <w:left w:val="single" w:sz="4" w:space="0" w:color="000000"/>
-          <w:bottom w:val="single" w:sz="4" w:space="0" w:color="000000"/>
-          <w:right w:val="single" w:sz="4" w:space="0" w:color="000000"/>
-          <w:insideH w:val="single" w:sz="4" w:space="0" w:color="000000"/>
-          <w:insideV w:val="single" w:sz="4" w:space="0" w:color="000000"/>
-        </w:tblBorders>
       </w:tblPr>
       <w:tblGrid>
         <w:gridCol w:w="2640"/>
@@ -2067,9 +2052,9 @@
         <w:t xml:space="preserve">: [GroupMe / iMessage / WhatsApp / etc.]</w:t>
       </w:r>
     </w:p>
-    <w:bookmarkEnd w:id="27"/>
     <w:bookmarkEnd w:id="28"/>
-    <w:bookmarkStart w:id="32" w:name="module-preference-discussion-5-minutes"/>
+    <w:bookmarkEnd w:id="29"/>
+    <w:bookmarkStart w:id="33" w:name="module-preference-discussion-5-minutes"/>
     <w:p>
       <w:pPr>
         <w:pStyle w:val="Heading3"/>
@@ -2097,53 +2082,21 @@
         </w:rPr>
         <w:t xml:space="preserve">Textbooks:</w:t>
       </w:r>
-    </w:p>
-    <w:p>
-      <w:pPr>
-        <w:numPr>
-          <w:ilvl w:val="0"/>
-          <w:numId w:val="1011"/>
-        </w:numPr>
-      </w:pPr>
+      <w:r>
+        <w:t xml:space="preserve"> </w:t>
+      </w:r>
+      <w:r>
+        <w:t xml:space="preserve">-</w:t>
+      </w:r>
+      <w:r>
+        <w:t xml:space="preserve"> </w:t>
+      </w:r>
       <w:r>
         <w:rPr>
           <w:b/>
           <w:bCs/>
         </w:rPr>
         <w:t xml:space="preserve">CA</w:t>
-      </w:r>
-      <w:r>
-        <w:t xml:space="preserve">:</w:t>
-      </w:r>
-      <w:r>
-        <w:t xml:space="preserve"> </w:t>
-      </w:r>
-      <w:hyperlink r:id="rId29">
-        <w:r>
-          <w:rPr>
-            <w:rStyle w:val="Hyperlink"/>
-            <w:i/>
-            <w:iCs/>
-            <w:color w:val="0066CC"/>
-            <w:u w:val="single"/>
-          </w:rPr>
-          <w:t xml:space="preserve">California Employment Law 2025</w:t>
-        </w:r>
-      </w:hyperlink>
-    </w:p>
-    <w:p>
-      <w:pPr>
-        <w:numPr>
-          <w:ilvl w:val="0"/>
-          <w:numId w:val="1011"/>
-        </w:numPr>
-      </w:pPr>
-      <w:r>
-        <w:rPr>
-          <w:b/>
-          <w:bCs/>
-        </w:rPr>
-        <w:t xml:space="preserve">Federal</w:t>
       </w:r>
       <w:r>
         <w:t xml:space="preserve">:</w:t>
@@ -2157,8 +2110,38 @@
             <w:rStyle w:val="Hyperlink"/>
             <w:i/>
             <w:iCs/>
-            <w:color w:val="0066CC"/>
-            <w:u w:val="single"/>
+          </w:rPr>
+          <w:t xml:space="preserve">California Employment Law 2025</w:t>
+        </w:r>
+      </w:hyperlink>
+      <w:r>
+        <w:t xml:space="preserve"> </w:t>
+      </w:r>
+      <w:r>
+        <w:t xml:space="preserve">-</w:t>
+      </w:r>
+      <w:r>
+        <w:t xml:space="preserve"> </w:t>
+      </w:r>
+      <w:r>
+        <w:rPr>
+          <w:b/>
+          <w:bCs/>
+        </w:rPr>
+        <w:t xml:space="preserve">Federal</w:t>
+      </w:r>
+      <w:r>
+        <w:t xml:space="preserve">:</w:t>
+      </w:r>
+      <w:r>
+        <w:t xml:space="preserve"> </w:t>
+      </w:r>
+      <w:hyperlink r:id="rId31">
+        <w:r>
+          <w:rPr>
+            <w:rStyle w:val="Hyperlink"/>
+            <w:i/>
+            <w:iCs/>
           </w:rPr>
           <w:t xml:space="preserve">Employment Law: New Challenges in the Business Environment</w:t>
         </w:r>
@@ -2170,14 +2153,6 @@
         <w:tblW w:type="pct" w:w="5000"/>
         <w:tblLayout w:type="fixed"/>
         <w:tblLook w:firstRow="1" w:lastRow="0" w:firstColumn="0" w:lastColumn="0" w:noHBand="0" w:noVBand="0" w:val="0020"/>
-        <w:tblBorders>
-          <w:top w:val="single" w:sz="4" w:space="0" w:color="000000"/>
-          <w:left w:val="single" w:sz="4" w:space="0" w:color="000000"/>
-          <w:bottom w:val="single" w:sz="4" w:space="0" w:color="000000"/>
-          <w:right w:val="single" w:sz="4" w:space="0" w:color="000000"/>
-          <w:insideH w:val="single" w:sz="4" w:space="0" w:color="000000"/>
-          <w:insideV w:val="single" w:sz="4" w:space="0" w:color="000000"/>
-        </w:tblBorders>
       </w:tblPr>
       <w:tblGrid>
         <w:gridCol w:w="271"/>
@@ -2871,12 +2846,10 @@
       <w:r>
         <w:t xml:space="preserve"> </w:t>
       </w:r>
-      <w:hyperlink r:id="rId31">
+      <w:hyperlink r:id="rId32">
         <w:r>
           <w:rPr>
             <w:rStyle w:val="Hyperlink"/>
-            <w:color w:val="0066CC"/>
-            <w:u w:val="single"/>
           </w:rPr>
           <w:t xml:space="preserve">Online Team Presentation Rubric</w:t>
         </w:r>
@@ -2954,8 +2927,8 @@
         </w:pict>
       </w:r>
     </w:p>
-    <w:bookmarkEnd w:id="32"/>
-    <w:bookmarkStart w:id="33" w:name="action-items"/>
+    <w:bookmarkEnd w:id="33"/>
+    <w:bookmarkStart w:id="34" w:name="action-items"/>
     <w:p>
       <w:pPr>
         <w:pStyle w:val="Heading3"/>
@@ -2970,14 +2943,6 @@
         <w:tblW w:type="pct" w:w="5000"/>
         <w:tblLayout w:type="fixed"/>
         <w:tblLook w:firstRow="1" w:lastRow="0" w:firstColumn="0" w:lastColumn="0" w:noHBand="0" w:noVBand="0" w:val="0020"/>
-        <w:tblBorders>
-          <w:top w:val="single" w:sz="4" w:space="0" w:color="000000"/>
-          <w:left w:val="single" w:sz="4" w:space="0" w:color="000000"/>
-          <w:bottom w:val="single" w:sz="4" w:space="0" w:color="000000"/>
-          <w:right w:val="single" w:sz="4" w:space="0" w:color="000000"/>
-          <w:insideH w:val="single" w:sz="4" w:space="0" w:color="000000"/>
-          <w:insideV w:val="single" w:sz="4" w:space="0" w:color="000000"/>
-        </w:tblBorders>
       </w:tblPr>
       <w:tblGrid>
         <w:gridCol w:w="5168"/>
@@ -3030,7 +2995,7 @@
               <w:pStyle w:val="Compact"/>
             </w:pPr>
             <w:r>
-              <w:t xml:space="preserve">Submit team meeting agenda</w:t>
+              <w:t xml:space="preserve">Submit team meeting agenda (with both screenshots)</w:t>
             </w:r>
           </w:p>
         </w:tc>
@@ -3065,7 +3030,7 @@
               <w:pStyle w:val="Compact"/>
             </w:pPr>
             <w:r>
-              <w:t xml:space="preserve">Share transcript with team &amp; submit email screenshot to Canvas</w:t>
+              <w:t xml:space="preserve">Share transcript with team via email</w:t>
             </w:r>
           </w:p>
         </w:tc>
@@ -3128,8 +3093,8 @@
         </w:tc>
       </w:tr>
     </w:tbl>
-    <w:bookmarkEnd w:id="33"/>
-    <w:bookmarkStart w:id="34" w:name="next-meeting"/>
+    <w:bookmarkEnd w:id="34"/>
+    <w:bookmarkStart w:id="35" w:name="next-meeting"/>
     <w:p>
       <w:pPr>
         <w:pStyle w:val="Heading3"/>
@@ -3144,14 +3109,6 @@
         <w:tblW w:type="pct" w:w="5000"/>
         <w:tblLayout w:type="fixed"/>
         <w:tblLook w:firstRow="1" w:lastRow="0" w:firstColumn="0" w:lastColumn="0" w:noHBand="0" w:noVBand="0" w:val="0020"/>
-        <w:tblBorders>
-          <w:top w:val="single" w:sz="4" w:space="0" w:color="000000"/>
-          <w:left w:val="single" w:sz="4" w:space="0" w:color="000000"/>
-          <w:bottom w:val="single" w:sz="4" w:space="0" w:color="000000"/>
-          <w:right w:val="single" w:sz="4" w:space="0" w:color="000000"/>
-          <w:insideH w:val="single" w:sz="4" w:space="0" w:color="000000"/>
-          <w:insideV w:val="single" w:sz="4" w:space="0" w:color="000000"/>
-        </w:tblBorders>
       </w:tblPr>
       <w:tblGrid>
         <w:gridCol w:w="2329"/>
@@ -3319,9 +3276,9 @@
         </w:pict>
       </w:r>
     </w:p>
-    <w:bookmarkEnd w:id="34"/>
     <w:bookmarkEnd w:id="35"/>
-    <w:bookmarkStart w:id="38" w:name="self-and-peer-evaluation-5-minutes"/>
+    <w:bookmarkEnd w:id="36"/>
+    <w:bookmarkStart w:id="39" w:name="self-and-peer-evaluation-5-minutes"/>
     <w:p>
       <w:pPr>
         <w:pStyle w:val="Heading2"/>
@@ -3345,7 +3302,7 @@
         <w:t xml:space="preserve">: All team members must complete the self and peer evaluation survey before leaving the meeting.</w:t>
       </w:r>
     </w:p>
-    <w:bookmarkStart w:id="36" w:name="survey-instructions"/>
+    <w:bookmarkStart w:id="37" w:name="survey-instructions"/>
     <w:p>
       <w:pPr>
         <w:pStyle w:val="Heading3"/>
@@ -3374,7 +3331,7 @@
         <w:pStyle w:val="Compact"/>
         <w:numPr>
           <w:ilvl w:val="0"/>
-          <w:numId w:val="1012"/>
+          <w:numId w:val="1006"/>
         </w:numPr>
       </w:pPr>
       <w:r>
@@ -3386,7 +3343,7 @@
         <w:pStyle w:val="Compact"/>
         <w:numPr>
           <w:ilvl w:val="0"/>
-          <w:numId w:val="1012"/>
+          <w:numId w:val="1006"/>
         </w:numPr>
       </w:pPr>
       <w:r>
@@ -3398,7 +3355,7 @@
         <w:pStyle w:val="Compact"/>
         <w:numPr>
           <w:ilvl w:val="0"/>
-          <w:numId w:val="1012"/>
+          <w:numId w:val="1006"/>
         </w:numPr>
       </w:pPr>
       <w:r>
@@ -3410,7 +3367,7 @@
         <w:pStyle w:val="Compact"/>
         <w:numPr>
           <w:ilvl w:val="0"/>
-          <w:numId w:val="1012"/>
+          <w:numId w:val="1006"/>
         </w:numPr>
       </w:pPr>
       <w:r>
@@ -3450,8 +3407,8 @@
         <w:t xml:space="preserve">- Use the NEW completion code from your re-submission.</w:t>
       </w:r>
     </w:p>
-    <w:bookmarkEnd w:id="36"/>
-    <w:bookmarkStart w:id="37" w:name="completion-codes"/>
+    <w:bookmarkEnd w:id="37"/>
+    <w:bookmarkStart w:id="38" w:name="completion-codes"/>
     <w:p>
       <w:pPr>
         <w:pStyle w:val="Heading3"/>
@@ -3465,14 +3422,6 @@
         <w:tblStyle w:val="Table"/>
         <w:tblW w:type="auto" w:w="0"/>
         <w:tblLook w:firstRow="1" w:lastRow="0" w:firstColumn="0" w:lastColumn="0" w:noHBand="0" w:noVBand="0" w:val="0020"/>
-        <w:tblBorders>
-          <w:top w:val="single" w:sz="4" w:space="0" w:color="000000"/>
-          <w:left w:val="single" w:sz="4" w:space="0" w:color="000000"/>
-          <w:bottom w:val="single" w:sz="4" w:space="0" w:color="000000"/>
-          <w:right w:val="single" w:sz="4" w:space="0" w:color="000000"/>
-          <w:insideH w:val="single" w:sz="4" w:space="0" w:color="000000"/>
-          <w:insideV w:val="single" w:sz="4" w:space="0" w:color="000000"/>
-        </w:tblBorders>
       </w:tblPr>
       <w:tblGrid>
         <w:gridCol w:w="3960"/>
@@ -3639,9 +3588,9 @@
         </w:pict>
       </w:r>
     </w:p>
-    <w:bookmarkEnd w:id="37"/>
     <w:bookmarkEnd w:id="38"/>
-    <w:bookmarkStart w:id="42" w:name="to-do-checklist"/>
+    <w:bookmarkEnd w:id="39"/>
+    <w:bookmarkStart w:id="43" w:name="to-do-checklist"/>
     <w:p>
       <w:pPr>
         <w:pStyle w:val="Heading2"/>
@@ -3650,7 +3599,7 @@
         <w:t xml:space="preserve">To-Do Checklist</w:t>
       </w:r>
     </w:p>
-    <w:bookmarkStart w:id="39" w:name="before-the-meeting"/>
+    <w:bookmarkStart w:id="40" w:name="before-the-meeting"/>
     <w:p>
       <w:pPr>
         <w:pStyle w:val="Heading3"/>
@@ -3661,9 +3610,10 @@
     </w:p>
     <w:p>
       <w:pPr>
+        <w:pStyle w:val="Compact"/>
         <w:numPr>
           <w:ilvl w:val="0"/>
-          <w:numId w:val="1013"/>
+          <w:numId w:val="1007"/>
         </w:numPr>
       </w:pPr>
       <w:r>
@@ -3672,9 +3622,10 @@
     </w:p>
     <w:p>
       <w:pPr>
+        <w:pStyle w:val="Compact"/>
         <w:numPr>
           <w:ilvl w:val="0"/>
-          <w:numId w:val="1014"/>
+          <w:numId w:val="1008"/>
         </w:numPr>
       </w:pPr>
       <w:r>
@@ -3708,6 +3659,100 @@
       <w:r>
         <w:t xml:space="preserve">. With the student Zoom License, you can host meetings up to 30 hours with up to 300 participants. Without it, meetings are limited to under 30 minutes.</w:t>
       </w:r>
+      <w:r>
+        <w:t xml:space="preserve"> </w:t>
+      </w:r>
+      <w:r>
+        <w:t xml:space="preserve">- [ ] All members: Update Zoom name to</w:t>
+      </w:r>
+      <w:r>
+        <w:t xml:space="preserve"> </w:t>
+      </w:r>
+      <w:r>
+        <w:t xml:space="preserve">“First Name Last Name”</w:t>
+      </w:r>
+    </w:p>
+    <w:bookmarkEnd w:id="40"/>
+    <w:bookmarkStart w:id="41" w:name="during-the-meeting"/>
+    <w:p>
+      <w:pPr>
+        <w:pStyle w:val="Heading3"/>
+      </w:pPr>
+      <w:r>
+        <w:t xml:space="preserve">During the Meeting</w:t>
+      </w:r>
+    </w:p>
+    <w:p>
+      <w:pPr>
+        <w:pStyle w:val="Compact"/>
+        <w:numPr>
+          <w:ilvl w:val="0"/>
+          <w:numId w:val="1009"/>
+        </w:numPr>
+      </w:pPr>
+      <w:r>
+        <w:t xml:space="preserve">Note Taker: Assign all team members as co-hosts</w:t>
+      </w:r>
+    </w:p>
+    <w:p>
+      <w:pPr>
+        <w:pStyle w:val="Compact"/>
+        <w:numPr>
+          <w:ilvl w:val="0"/>
+          <w:numId w:val="1010"/>
+        </w:numPr>
+      </w:pPr>
+      <w:r>
+        <w:t xml:space="preserve">Note Taker: Click AI Companion button</w:t>
+      </w:r>
+    </w:p>
+    <w:p>
+      <w:pPr>
+        <w:pStyle w:val="Compact"/>
+        <w:numPr>
+          <w:ilvl w:val="0"/>
+          <w:numId w:val="1011"/>
+        </w:numPr>
+      </w:pPr>
+      <w:r>
+        <w:t xml:space="preserve">Note Taker: Start recording</w:t>
+      </w:r>
+    </w:p>
+    <w:p>
+      <w:pPr>
+        <w:pStyle w:val="Compact"/>
+        <w:numPr>
+          <w:ilvl w:val="0"/>
+          <w:numId w:val="1012"/>
+        </w:numPr>
+      </w:pPr>
+      <w:r>
+        <w:t xml:space="preserve">Note Taker: Take a screenshot (Gallery View with all participants)</w:t>
+      </w:r>
+    </w:p>
+    <w:p>
+      <w:pPr>
+        <w:pStyle w:val="Compact"/>
+        <w:numPr>
+          <w:ilvl w:val="0"/>
+          <w:numId w:val="1013"/>
+        </w:numPr>
+      </w:pPr>
+      <w:r>
+        <w:t xml:space="preserve">Complete self-introductions</w:t>
+      </w:r>
+    </w:p>
+    <w:p>
+      <w:pPr>
+        <w:pStyle w:val="Compact"/>
+        <w:numPr>
+          <w:ilvl w:val="0"/>
+          <w:numId w:val="1014"/>
+        </w:numPr>
+      </w:pPr>
+      <w:r>
+        <w:t xml:space="preserve">Discuss team setup (schedule, communication)</w:t>
+      </w:r>
     </w:p>
     <w:p>
       <w:pPr>
@@ -3718,220 +3763,133 @@
         </w:numPr>
       </w:pPr>
       <w:r>
-        <w:t xml:space="preserve">All members: Update Zoom name to</w:t>
-      </w:r>
-      <w:r>
-        <w:t xml:space="preserve"> </w:t>
-      </w:r>
-      <w:r>
-        <w:t xml:space="preserve">“First Name Last Name”</w:t>
-      </w:r>
-    </w:p>
-    <w:bookmarkEnd w:id="39"/>
-    <w:bookmarkStart w:id="40" w:name="during-the-meeting"/>
-    <w:p>
-      <w:pPr>
-        <w:pStyle w:val="Heading3"/>
-      </w:pPr>
-      <w:r>
-        <w:t xml:space="preserve">During the Meeting</w:t>
-      </w:r>
-    </w:p>
-    <w:p>
-      <w:pPr>
+        <w:t xml:space="preserve">Discuss module preferences</w:t>
+      </w:r>
+    </w:p>
+    <w:p>
+      <w:pPr>
+        <w:pStyle w:val="Compact"/>
         <w:numPr>
           <w:ilvl w:val="0"/>
           <w:numId w:val="1016"/>
         </w:numPr>
       </w:pPr>
       <w:r>
-        <w:t xml:space="preserve">Note Taker: Assign all team members as co-hosts</w:t>
-      </w:r>
-    </w:p>
-    <w:p>
-      <w:pPr>
+        <w:t xml:space="preserve">Complete peer review evaluation and share completion codes</w:t>
+      </w:r>
+    </w:p>
+    <w:bookmarkEnd w:id="41"/>
+    <w:bookmarkStart w:id="42" w:name="after-the-meeting"/>
+    <w:p>
+      <w:pPr>
+        <w:pStyle w:val="Heading3"/>
+      </w:pPr>
+      <w:r>
+        <w:t xml:space="preserve">After the Meeting</w:t>
+      </w:r>
+    </w:p>
+    <w:p>
+      <w:pPr>
+        <w:pStyle w:val="Compact"/>
         <w:numPr>
           <w:ilvl w:val="0"/>
           <w:numId w:val="1017"/>
         </w:numPr>
       </w:pPr>
       <w:r>
-        <w:t xml:space="preserve">Note Taker: Click AI Companion button</w:t>
-      </w:r>
-    </w:p>
-    <w:p>
-      <w:pPr>
+        <w:t xml:space="preserve">Note Taker: Paste meeting screenshot into agenda document</w:t>
+      </w:r>
+    </w:p>
+    <w:p>
+      <w:pPr>
+        <w:pStyle w:val="Compact"/>
         <w:numPr>
           <w:ilvl w:val="0"/>
           <w:numId w:val="1018"/>
         </w:numPr>
       </w:pPr>
       <w:r>
-        <w:t xml:space="preserve">Note Taker: Start recording</w:t>
-      </w:r>
-    </w:p>
-    <w:p>
-      <w:pPr>
+        <w:t xml:space="preserve">Note Taker: Download transcript from Zoom</w:t>
+      </w:r>
+    </w:p>
+    <w:p>
+      <w:pPr>
+        <w:pStyle w:val="Compact"/>
         <w:numPr>
           <w:ilvl w:val="0"/>
           <w:numId w:val="1019"/>
         </w:numPr>
       </w:pPr>
       <w:r>
-        <w:t xml:space="preserve">Note Taker: Take a screenshot (Gallery View with all participants)</w:t>
-      </w:r>
-    </w:p>
-    <w:p>
-      <w:pPr>
+        <w:t xml:space="preserve">Note Taker: Email transcript to all team members</w:t>
+      </w:r>
+    </w:p>
+    <w:p>
+      <w:pPr>
+        <w:pStyle w:val="Compact"/>
         <w:numPr>
           <w:ilvl w:val="0"/>
           <w:numId w:val="1020"/>
         </w:numPr>
       </w:pPr>
       <w:r>
-        <w:t xml:space="preserve">Complete self-introductions</w:t>
-      </w:r>
-    </w:p>
-    <w:p>
-      <w:pPr>
+        <w:t xml:space="preserve">Note Taker: Paste email screenshot into agenda document</w:t>
+      </w:r>
+    </w:p>
+    <w:p>
+      <w:pPr>
+        <w:pStyle w:val="Compact"/>
         <w:numPr>
           <w:ilvl w:val="0"/>
           <w:numId w:val="1021"/>
         </w:numPr>
       </w:pPr>
       <w:r>
-        <w:t xml:space="preserve">Discuss team setup (schedule, communication)</w:t>
-      </w:r>
-    </w:p>
-    <w:p>
-      <w:pPr>
+        <w:t xml:space="preserve">Note Taker: Submit team meeting agenda (with both screenshots) to Canvas</w:t>
+      </w:r>
+    </w:p>
+    <w:p>
+      <w:pPr>
+        <w:pStyle w:val="Compact"/>
         <w:numPr>
           <w:ilvl w:val="0"/>
           <w:numId w:val="1022"/>
         </w:numPr>
       </w:pPr>
       <w:r>
-        <w:t xml:space="preserve">Discuss module preferences</w:t>
-      </w:r>
-    </w:p>
-    <w:p>
-      <w:pPr>
+        <w:t xml:space="preserve">All members: Save transcript file for next week’s activity</w:t>
+      </w:r>
+    </w:p>
+    <w:p>
+      <w:r>
+        <w:pict>
+          <v:rect style="width:0;height:1.5pt" o:hralign="center" o:hrstd="t" o:hr="t"/>
+        </w:pict>
+      </w:r>
+    </w:p>
+    <w:bookmarkEnd w:id="42"/>
+    <w:bookmarkEnd w:id="43"/>
+    <w:bookmarkStart w:id="45" w:name="related-files"/>
+    <w:p>
+      <w:pPr>
+        <w:pStyle w:val="Heading2"/>
+      </w:pPr>
+      <w:r>
+        <w:t xml:space="preserve">Related Files</w:t>
+      </w:r>
+    </w:p>
+    <w:p>
+      <w:pPr>
+        <w:pStyle w:val="Compact"/>
         <w:numPr>
           <w:ilvl w:val="0"/>
           <w:numId w:val="1023"/>
         </w:numPr>
       </w:pPr>
-      <w:r>
-        <w:t xml:space="preserve">Complete peer review evaluation and share completion codes</w:t>
-      </w:r>
-    </w:p>
-    <w:bookmarkEnd w:id="40"/>
-    <w:bookmarkStart w:id="41" w:name="after-the-meeting"/>
-    <w:p>
-      <w:pPr>
-        <w:pStyle w:val="Heading3"/>
-      </w:pPr>
-      <w:r>
-        <w:t xml:space="preserve">After the Meeting</w:t>
-      </w:r>
-    </w:p>
-    <w:p>
-      <w:pPr>
-        <w:numPr>
-          <w:ilvl w:val="0"/>
-          <w:numId w:val="1024"/>
-        </w:numPr>
-      </w:pPr>
-      <w:r>
-        <w:t xml:space="preserve">Note Taker: Paste meeting screenshot into agenda document</w:t>
-      </w:r>
-    </w:p>
-    <w:p>
-      <w:pPr>
-        <w:numPr>
-          <w:ilvl w:val="0"/>
-          <w:numId w:val="1025"/>
-        </w:numPr>
-      </w:pPr>
-      <w:r>
-        <w:t xml:space="preserve">Note Taker: Download transcript from Zoom</w:t>
-      </w:r>
-    </w:p>
-    <w:p>
-      <w:pPr>
-        <w:numPr>
-          <w:ilvl w:val="0"/>
-          <w:numId w:val="1026"/>
-        </w:numPr>
-      </w:pPr>
-      <w:r>
-        <w:t xml:space="preserve">Note Taker: Email transcript to all team members</w:t>
-      </w:r>
-    </w:p>
-    <w:p>
-      <w:pPr>
-        <w:numPr>
-          <w:ilvl w:val="0"/>
-          <w:numId w:val="1027"/>
-        </w:numPr>
-      </w:pPr>
-      <w:r>
-        <w:t xml:space="preserve">Note Taker: Screenshot sent email and submit to Canvas</w:t>
-      </w:r>
-    </w:p>
-    <w:p>
-      <w:pPr>
-        <w:numPr>
-          <w:ilvl w:val="0"/>
-          <w:numId w:val="1028"/>
-        </w:numPr>
-      </w:pPr>
-      <w:r>
-        <w:t xml:space="preserve">Note Taker: Submit team meeting agenda (with screenshot) to Canvas</w:t>
-      </w:r>
-    </w:p>
-    <w:p>
-      <w:pPr>
-        <w:numPr>
-          <w:ilvl w:val="0"/>
-          <w:numId w:val="1029"/>
-        </w:numPr>
-      </w:pPr>
-      <w:r>
-        <w:t xml:space="preserve">All members: Save transcript file for next week’s activity</w:t>
-      </w:r>
-    </w:p>
-    <w:p>
-      <w:r>
-        <w:pict>
-          <v:rect style="width:0;height:1.5pt" o:hralign="center" o:hrstd="t" o:hr="t"/>
-        </w:pict>
-      </w:r>
-    </w:p>
-    <w:bookmarkEnd w:id="41"/>
-    <w:bookmarkEnd w:id="42"/>
-    <w:bookmarkStart w:id="44" w:name="related-files"/>
-    <w:p>
-      <w:pPr>
-        <w:pStyle w:val="Heading2"/>
-      </w:pPr>
-      <w:r>
-        <w:t xml:space="preserve">Related Files</w:t>
-      </w:r>
-    </w:p>
-    <w:p>
-      <w:pPr>
-        <w:numPr>
-          <w:ilvl w:val="0"/>
-          <w:numId w:val="1030"/>
-        </w:numPr>
-      </w:pPr>
-      <w:hyperlink r:id="rId43">
+      <w:hyperlink r:id="rId44">
         <w:r>
           <w:rPr>
             <w:rStyle w:val="Hyperlink"/>
-            <w:color w:val="0066CC"/>
-            <w:u w:val="single"/>
           </w:rPr>
           <w:t xml:space="preserve">Team Meeting Agenda</w:t>
         </w:r>
@@ -3939,24 +3897,23 @@
     </w:p>
     <w:p>
       <w:pPr>
+        <w:pStyle w:val="Compact"/>
         <w:numPr>
           <w:ilvl w:val="0"/>
-          <w:numId w:val="1030"/>
+          <w:numId w:val="1023"/>
         </w:numPr>
       </w:pPr>
       <w:hyperlink r:id="rId10">
         <w:r>
           <w:rPr>
             <w:rStyle w:val="Hyperlink"/>
-            <w:color w:val="0066CC"/>
-            <w:u w:val="single"/>
           </w:rPr>
           <w:t xml:space="preserve">Syllabus</w:t>
         </w:r>
       </w:hyperlink>
     </w:p>
-    <w:bookmarkEnd w:id="44"/>
     <w:bookmarkEnd w:id="45"/>
+    <w:bookmarkEnd w:id="46"/>
     <w:sectPr>
       <w:footnotePr>
         <w:numRestart w:val="eachSect"/>
@@ -4067,6 +4024,91 @@
       </w:pPr>
     </w:lvl>
   </w:abstractNum>
+  <w:abstractNum w:abstractNumId="99411">
+    <w:nsid w:val="00A99411"/>
+    <w:multiLevelType w:val="multilevel"/>
+    <w:lvl w:ilvl="0">
+      <w:start w:val="1"/>
+      <w:numFmt w:val="decimal"/>
+      <w:lvlText w:val="%1."/>
+      <w:lvlJc w:val="left"/>
+      <w:pPr>
+        <w:ind w:left="720" w:hanging="360"/>
+      </w:pPr>
+    </w:lvl>
+    <w:lvl w:ilvl="1">
+      <w:start w:val="1"/>
+      <w:numFmt w:val="decimal"/>
+      <w:lvlText w:val="%2."/>
+      <w:lvlJc w:val="left"/>
+      <w:pPr>
+        <w:ind w:left="1440" w:hanging="360"/>
+      </w:pPr>
+    </w:lvl>
+    <w:lvl w:ilvl="2">
+      <w:start w:val="1"/>
+      <w:numFmt w:val="decimal"/>
+      <w:lvlText w:val="%3."/>
+      <w:lvlJc w:val="left"/>
+      <w:pPr>
+        <w:ind w:left="2160" w:hanging="360"/>
+      </w:pPr>
+    </w:lvl>
+    <w:lvl w:ilvl="3">
+      <w:start w:val="1"/>
+      <w:numFmt w:val="decimal"/>
+      <w:lvlText w:val="%4."/>
+      <w:lvlJc w:val="left"/>
+      <w:pPr>
+        <w:ind w:left="2880" w:hanging="360"/>
+      </w:pPr>
+    </w:lvl>
+    <w:lvl w:ilvl="4">
+      <w:start w:val="1"/>
+      <w:numFmt w:val="decimal"/>
+      <w:lvlText w:val="%5."/>
+      <w:lvlJc w:val="left"/>
+      <w:pPr>
+        <w:ind w:left="3600" w:hanging="360"/>
+      </w:pPr>
+    </w:lvl>
+    <w:lvl w:ilvl="5">
+      <w:start w:val="1"/>
+      <w:numFmt w:val="decimal"/>
+      <w:lvlText w:val="%6."/>
+      <w:lvlJc w:val="left"/>
+      <w:pPr>
+        <w:ind w:left="4320" w:hanging="360"/>
+      </w:pPr>
+    </w:lvl>
+    <w:lvl w:ilvl="6">
+      <w:start w:val="1"/>
+      <w:numFmt w:val="decimal"/>
+      <w:lvlText w:val="%7."/>
+      <w:lvlJc w:val="left"/>
+      <w:pPr>
+        <w:ind w:left="5040" w:hanging="360"/>
+      </w:pPr>
+    </w:lvl>
+    <w:lvl w:ilvl="7">
+      <w:start w:val="1"/>
+      <w:numFmt w:val="decimal"/>
+      <w:lvlText w:val="%8."/>
+      <w:lvlJc w:val="left"/>
+      <w:pPr>
+        <w:ind w:left="5760" w:hanging="360"/>
+      </w:pPr>
+    </w:lvl>
+    <w:lvl w:ilvl="8">
+      <w:start w:val="1"/>
+      <w:numFmt w:val="decimal"/>
+      <w:lvlText w:val="%9."/>
+      <w:lvlJc w:val="left"/>
+      <w:pPr>
+        <w:ind w:left="6480" w:hanging="360"/>
+      </w:pPr>
+    </w:lvl>
+  </w:abstractNum>
   <w:abstractNum w:abstractNumId="991">
     <w:nsid w:val="0000A991"/>
     <w:multiLevelType w:val="multilevel"/>
@@ -4168,91 +4210,6 @@
       <w:rPr>
         <w:rFonts w:ascii="Wingdings" w:hAnsi="Wingdings" w:cs="Wingdings" w:hint="default"/>
       </w:rPr>
-    </w:lvl>
-  </w:abstractNum>
-  <w:abstractNum w:abstractNumId="99411">
-    <w:nsid w:val="00A99411"/>
-    <w:multiLevelType w:val="multilevel"/>
-    <w:lvl w:ilvl="0">
-      <w:start w:val="1"/>
-      <w:numFmt w:val="decimal"/>
-      <w:lvlText w:val="%1."/>
-      <w:lvlJc w:val="left"/>
-      <w:pPr>
-        <w:ind w:left="720" w:hanging="360"/>
-      </w:pPr>
-    </w:lvl>
-    <w:lvl w:ilvl="1">
-      <w:start w:val="1"/>
-      <w:numFmt w:val="decimal"/>
-      <w:lvlText w:val="%2."/>
-      <w:lvlJc w:val="left"/>
-      <w:pPr>
-        <w:ind w:left="1440" w:hanging="360"/>
-      </w:pPr>
-    </w:lvl>
-    <w:lvl w:ilvl="2">
-      <w:start w:val="1"/>
-      <w:numFmt w:val="decimal"/>
-      <w:lvlText w:val="%3."/>
-      <w:lvlJc w:val="left"/>
-      <w:pPr>
-        <w:ind w:left="2160" w:hanging="360"/>
-      </w:pPr>
-    </w:lvl>
-    <w:lvl w:ilvl="3">
-      <w:start w:val="1"/>
-      <w:numFmt w:val="decimal"/>
-      <w:lvlText w:val="%4."/>
-      <w:lvlJc w:val="left"/>
-      <w:pPr>
-        <w:ind w:left="2880" w:hanging="360"/>
-      </w:pPr>
-    </w:lvl>
-    <w:lvl w:ilvl="4">
-      <w:start w:val="1"/>
-      <w:numFmt w:val="decimal"/>
-      <w:lvlText w:val="%5."/>
-      <w:lvlJc w:val="left"/>
-      <w:pPr>
-        <w:ind w:left="3600" w:hanging="360"/>
-      </w:pPr>
-    </w:lvl>
-    <w:lvl w:ilvl="5">
-      <w:start w:val="1"/>
-      <w:numFmt w:val="decimal"/>
-      <w:lvlText w:val="%6."/>
-      <w:lvlJc w:val="left"/>
-      <w:pPr>
-        <w:ind w:left="4320" w:hanging="360"/>
-      </w:pPr>
-    </w:lvl>
-    <w:lvl w:ilvl="6">
-      <w:start w:val="1"/>
-      <w:numFmt w:val="decimal"/>
-      <w:lvlText w:val="%7."/>
-      <w:lvlJc w:val="left"/>
-      <w:pPr>
-        <w:ind w:left="5040" w:hanging="360"/>
-      </w:pPr>
-    </w:lvl>
-    <w:lvl w:ilvl="7">
-      <w:start w:val="1"/>
-      <w:numFmt w:val="decimal"/>
-      <w:lvlText w:val="%8."/>
-      <w:lvlJc w:val="left"/>
-      <w:pPr>
-        <w:ind w:left="5760" w:hanging="360"/>
-      </w:pPr>
-    </w:lvl>
-    <w:lvl w:ilvl="8">
-      <w:start w:val="1"/>
-      <w:numFmt w:val="decimal"/>
-      <w:lvlText w:val="%9."/>
-      <w:lvlJc w:val="left"/>
-      <w:pPr>
-        <w:ind w:left="6480" w:hanging="360"/>
-      </w:pPr>
     </w:lvl>
   </w:abstractNum>
   <w:abstractNum w:abstractNumId="992">
@@ -4335,15 +4292,6 @@
     <w:abstractNumId w:val="990"/>
   </w:num>
   <w:num w:numId="1001">
-    <w:abstractNumId w:val="991"/>
-  </w:num>
-  <w:num w:numId="1002">
-    <w:abstractNumId w:val="991"/>
-  </w:num>
-  <w:num w:numId="1003">
-    <w:abstractNumId w:val="991"/>
-  </w:num>
-  <w:num w:numId="1004">
     <w:abstractNumId w:val="99411"/>
     <w:lvlOverride w:ilvl="0">
       <w:startOverride w:val="1"/>
@@ -4373,28 +4321,19 @@
       <w:startOverride w:val="1"/>
     </w:lvlOverride>
   </w:num>
+  <w:num w:numId="1002">
+    <w:abstractNumId w:val="991"/>
+  </w:num>
+  <w:num w:numId="1003">
+    <w:abstractNumId w:val="991"/>
+  </w:num>
+  <w:num w:numId="1004">
+    <w:abstractNumId w:val="991"/>
+  </w:num>
   <w:num w:numId="1005">
     <w:abstractNumId w:val="991"/>
   </w:num>
   <w:num w:numId="1006">
-    <w:abstractNumId w:val="991"/>
-  </w:num>
-  <w:num w:numId="1007">
-    <w:abstractNumId w:val="991"/>
-  </w:num>
-  <w:num w:numId="1008">
-    <w:abstractNumId w:val="991"/>
-  </w:num>
-  <w:num w:numId="1009">
-    <w:abstractNumId w:val="991"/>
-  </w:num>
-  <w:num w:numId="1010">
-    <w:abstractNumId w:val="991"/>
-  </w:num>
-  <w:num w:numId="1011">
-    <w:abstractNumId w:val="991"/>
-  </w:num>
-  <w:num w:numId="1012">
     <w:abstractNumId w:val="99411"/>
     <w:lvlOverride w:ilvl="0">
       <w:startOverride w:val="1"/>
@@ -4423,6 +4362,24 @@
     <w:lvlOverride w:ilvl="8">
       <w:startOverride w:val="1"/>
     </w:lvlOverride>
+  </w:num>
+  <w:num w:numId="1007">
+    <w:abstractNumId w:val="992"/>
+  </w:num>
+  <w:num w:numId="1008">
+    <w:abstractNumId w:val="992"/>
+  </w:num>
+  <w:num w:numId="1009">
+    <w:abstractNumId w:val="992"/>
+  </w:num>
+  <w:num w:numId="1010">
+    <w:abstractNumId w:val="992"/>
+  </w:num>
+  <w:num w:numId="1011">
+    <w:abstractNumId w:val="992"/>
+  </w:num>
+  <w:num w:numId="1012">
+    <w:abstractNumId w:val="992"/>
   </w:num>
   <w:num w:numId="1013">
     <w:abstractNumId w:val="992"/>
@@ -4455,27 +4412,6 @@
     <w:abstractNumId w:val="992"/>
   </w:num>
   <w:num w:numId="1023">
-    <w:abstractNumId w:val="992"/>
-  </w:num>
-  <w:num w:numId="1024">
-    <w:abstractNumId w:val="992"/>
-  </w:num>
-  <w:num w:numId="1025">
-    <w:abstractNumId w:val="992"/>
-  </w:num>
-  <w:num w:numId="1026">
-    <w:abstractNumId w:val="992"/>
-  </w:num>
-  <w:num w:numId="1027">
-    <w:abstractNumId w:val="992"/>
-  </w:num>
-  <w:num w:numId="1028">
-    <w:abstractNumId w:val="992"/>
-  </w:num>
-  <w:num w:numId="1029">
-    <w:abstractNumId w:val="992"/>
-  </w:num>
-  <w:num w:numId="1030">
     <w:abstractNumId w:val="991"/>
   </w:num>
 </w:numbering>

</xml_diff>